<commit_message>
Added Exceptions to DAL. Added design documents
</commit_message>
<xml_diff>
--- a/מסמך עיצוב/מסמך עיצוב DAL.docx
+++ b/מסמך עיצוב/מסמך עיצוב DAL.docx
@@ -6,26 +6,26 @@
       <w:pPr>
         <w:pStyle w:val="Heading1"/>
         <w:rPr>
-          <w:rFonts w:ascii="Arial" w:hAnsi="Arial" w:cs="Arial" w:hint="cs"/>
-          <w:sz w:val="40"/>
-          <w:szCs w:val="40"/>
-          <w:rtl/>
-        </w:rPr>
-      </w:pPr>
-      <w:r>
-        <w:rPr>
           <w:rFonts w:ascii="Arial" w:hAnsi="Arial" w:cs="Arial"/>
           <w:sz w:val="40"/>
           <w:szCs w:val="40"/>
           <w:rtl/>
         </w:rPr>
-        <w:t>שכבת הגישה לבסיס הנתונים – שכבת ה-</w:t>
-      </w:r>
+      </w:pPr>
       <w:r>
         <w:rPr>
           <w:rFonts w:ascii="Arial" w:hAnsi="Arial" w:cs="Arial"/>
           <w:sz w:val="40"/>
           <w:szCs w:val="40"/>
+          <w:rtl/>
+        </w:rPr>
+        <w:t>שכבת הגישה לבסיס הנתונים – שכבת ה-</w:t>
+      </w:r>
+      <w:r>
+        <w:rPr>
+          <w:rFonts w:ascii="Arial" w:hAnsi="Arial" w:cs="Arial"/>
+          <w:sz w:val="40"/>
+          <w:szCs w:val="40"/>
         </w:rPr>
         <w:t>DAL</w:t>
       </w:r>
@@ -33,7 +33,6 @@
     <w:p>
       <w:pPr>
         <w:rPr>
-          <w:rFonts w:hint="cs"/>
           <w:rtl/>
         </w:rPr>
       </w:pPr>
@@ -61,7 +60,6 @@
     <w:p>
       <w:pPr>
         <w:rPr>
-          <w:rFonts w:hint="cs"/>
           <w:rtl/>
         </w:rPr>
       </w:pPr>
@@ -76,7 +74,6 @@
     <w:p>
       <w:pPr>
         <w:rPr>
-          <w:rFonts w:hint="cs"/>
           <w:rtl/>
         </w:rPr>
       </w:pPr>
@@ -147,7 +144,6 @@
     <w:p>
       <w:pPr>
         <w:rPr>
-          <w:rFonts w:hint="cs"/>
           <w:rtl/>
         </w:rPr>
       </w:pPr>
@@ -235,7 +231,6 @@
     <w:p>
       <w:pPr>
         <w:rPr>
-          <w:rFonts w:hint="cs"/>
           <w:rtl/>
         </w:rPr>
       </w:pPr>
@@ -274,7 +269,6 @@
       <w:pPr>
         <w:pStyle w:val="Heading2"/>
         <w:rPr>
-          <w:rFonts w:hint="cs"/>
           <w:rtl/>
         </w:rPr>
       </w:pPr>
@@ -289,7 +283,6 @@
     <w:p>
       <w:pPr>
         <w:rPr>
-          <w:rFonts w:hint="cs"/>
           <w:rtl/>
         </w:rPr>
       </w:pPr>
@@ -304,7 +297,6 @@
     <w:p>
       <w:pPr>
         <w:rPr>
-          <w:rFonts w:hint="cs"/>
           <w:rtl/>
         </w:rPr>
       </w:pPr>
@@ -326,7 +318,6 @@
     <w:p>
       <w:pPr>
         <w:rPr>
-          <w:rFonts w:hint="cs"/>
           <w:rtl/>
         </w:rPr>
       </w:pPr>
@@ -351,7 +342,6 @@
     <w:p>
       <w:pPr>
         <w:rPr>
-          <w:rFonts w:hint="cs"/>
           <w:rtl/>
         </w:rPr>
       </w:pPr>
@@ -380,12 +370,51 @@
       <w:r>
         <w:t>Exception</w:t>
       </w:r>
+      <w:r>
+        <w:rPr>
+          <w:rFonts w:hint="cs"/>
+          <w:rtl/>
+        </w:rPr>
+        <w:t xml:space="preserve"> </w:t>
+      </w:r>
+      <w:r>
+        <w:rPr>
+          <w:rtl/>
+        </w:rPr>
+        <w:t>–</w:t>
+      </w:r>
+      <w:r>
+        <w:rPr>
+          <w:rFonts w:hint="cs"/>
+          <w:rtl/>
+        </w:rPr>
+        <w:t xml:space="preserve"> החריגות יהיו </w:t>
+      </w:r>
+      <w:r>
+        <w:t>Custom Exceptions</w:t>
+      </w:r>
+      <w:r>
+        <w:rPr>
+          <w:rFonts w:hint="cs"/>
+          <w:rtl/>
+        </w:rPr>
+        <w:t xml:space="preserve"> כך שגם בהחלפת בסיס הנתונים, מבחינת הקוד בשכבות מעל יוחזרו אותם ה-</w:t>
+      </w:r>
+      <w:r>
+        <w:t>Exceptions</w:t>
+      </w:r>
+      <w:r>
+        <w:rPr>
+          <w:rFonts w:hint="cs"/>
+          <w:rtl/>
+        </w:rPr>
+        <w:t xml:space="preserve"> ולא יהיה צורך בשינוי קוד, וההתנהגות תישמר.</w:t>
+      </w:r>
     </w:p>
     <w:p>
       <w:pPr>
         <w:pStyle w:val="Heading2"/>
         <w:rPr>
-          <w:rFonts w:hint="cs"/>
           <w:rtl/>
         </w:rPr>
       </w:pPr>
@@ -401,7 +430,6 @@
       <w:pPr>
         <w:pStyle w:val="Heading3"/>
         <w:rPr>
-          <w:rFonts w:hint="cs"/>
           <w:rtl/>
         </w:rPr>
       </w:pPr>
@@ -412,7 +440,6 @@
     <w:p>
       <w:pPr>
         <w:rPr>
-          <w:rFonts w:hint="cs"/>
           <w:rtl/>
         </w:rPr>
       </w:pPr>
@@ -477,9 +504,348 @@
     </w:p>
     <w:p>
       <w:pPr>
+        <w:pStyle w:val="Heading3"/>
+        <w:rPr>
+          <w:rFonts w:hint="cs"/>
+          <w:rtl/>
+        </w:rPr>
+      </w:pPr>
+      <w:r>
+        <w:t>Exceptions</w:t>
+      </w:r>
+    </w:p>
+    <w:p>
+      <w:pPr>
+        <w:rPr>
+          <w:rFonts w:hint="cs"/>
+          <w:rtl/>
+        </w:rPr>
+      </w:pPr>
+      <w:r>
+        <w:rPr>
+          <w:rFonts w:hint="cs"/>
+          <w:rtl/>
+        </w:rPr>
+        <w:t>מחלקה זו מכילה את כל ה-</w:t>
+      </w:r>
+      <w:r>
+        <w:t>custom exceptions</w:t>
+      </w:r>
+      <w:r>
+        <w:rPr>
+          <w:rFonts w:hint="cs"/>
+          <w:rtl/>
+        </w:rPr>
+        <w:t xml:space="preserve"> שנועדו לפעפע חריגות בעבודה מול בסיס הנתונים כלפי מעלה. בינהן ניתן למנות את חריגות בשל מידע לא קיים (ניסיון לעדכן רשומה לא קיימת), </w:t>
+      </w:r>
+      <w:r>
+        <w:rPr>
+          <w:rFonts w:hint="cs"/>
+          <w:rtl/>
+        </w:rPr>
+        <w:lastRenderedPageBreak/>
+        <w:t>חריגות בשל כפילויות (ניסיון להכניס רשומה נוספת עם מפתח ראשי זהה לרשומה קיימת) וכן חריגות כלליות שיזרקו בשל אי זמינות של בסיס הנתונים.</w:t>
+      </w:r>
+    </w:p>
+    <w:p>
+      <w:pPr>
+        <w:rPr>
+          <w:rFonts w:hint="cs"/>
+          <w:rtl/>
+        </w:rPr>
+      </w:pPr>
+      <w:r>
+        <w:rPr>
+          <w:rFonts w:hint="cs"/>
+          <w:rtl/>
+        </w:rPr>
+        <w:t xml:space="preserve">כל החריגות הן מחלקות היורשות ממחלקת הבסיס </w:t>
+      </w:r>
+      <w:r>
+        <w:t>Exception</w:t>
+      </w:r>
+      <w:r>
+        <w:rPr>
+          <w:rFonts w:hint="cs"/>
+          <w:rtl/>
+        </w:rPr>
+        <w:t xml:space="preserve"> ומממשות את שלושת הקונסטרקטורים הנפוצים:</w:t>
+      </w:r>
+    </w:p>
+    <w:p>
+      <w:pPr>
+        <w:rPr>
+          <w:rFonts w:hint="cs"/>
+          <w:rtl/>
+        </w:rPr>
+      </w:pPr>
+      <w:r>
+        <w:t>Exception(), Exception(String message), Exception(String message, Exception inner)</w:t>
+      </w:r>
+    </w:p>
+    <w:p>
+      <w:pPr>
+        <w:pStyle w:val="Heading3"/>
+        <w:rPr>
+          <w:rFonts w:hint="cs"/>
+          <w:rtl/>
+        </w:rPr>
+      </w:pPr>
+      <w:r>
+        <w:t>Exceptions.</w:t>
+      </w:r>
+      <w:r>
+        <w:t>DALConnectionError</w:t>
+      </w:r>
+    </w:p>
+    <w:p>
+      <w:pPr>
+        <w:rPr>
+          <w:rFonts w:hint="cs"/>
+          <w:rtl/>
+        </w:rPr>
+      </w:pPr>
+      <w:r>
+        <w:rPr>
+          <w:rFonts w:hint="cs"/>
+          <w:rtl/>
+        </w:rPr>
+        <w:t>חריגה זו נזרקת כאשר יש תקלה/שגיאה בהתחברות לבסיס הנתונים</w:t>
+      </w:r>
+    </w:p>
+    <w:p>
+      <w:pPr>
+        <w:rPr>
+          <w:rFonts w:hint="cs"/>
+          <w:rtl/>
+        </w:rPr>
+      </w:pPr>
+      <w:r>
+        <w:t>Message</w:t>
+      </w:r>
+      <w:r>
+        <w:rPr>
+          <w:rFonts w:hint="cs"/>
+          <w:rtl/>
+        </w:rPr>
+        <w:t xml:space="preserve"> עשוי לכלול פרטים לגבי השגיאה (שרת לא זמין, משתמש וסיסמא לא נכונים וכולי)</w:t>
+      </w:r>
+    </w:p>
+    <w:p>
+      <w:pPr>
+        <w:rPr>
+          <w:rFonts w:hint="cs"/>
+          <w:rtl/>
+        </w:rPr>
+      </w:pPr>
+      <w:r>
+        <w:t>Inner</w:t>
+      </w:r>
+      <w:r>
+        <w:rPr>
+          <w:rFonts w:hint="cs"/>
+          <w:rtl/>
+        </w:rPr>
+        <w:t xml:space="preserve"> יכלול את החריגה המקורית שנזרקה מבסיס הנתונים</w:t>
+      </w:r>
+    </w:p>
+    <w:p>
+      <w:pPr>
+        <w:pStyle w:val="Heading3"/>
+        <w:rPr>
+          <w:rFonts w:hint="cs"/>
+          <w:rtl/>
+        </w:rPr>
+      </w:pPr>
+      <w:r>
+        <w:t>Exceptions. DALDuplicateKeyError</w:t>
+      </w:r>
+    </w:p>
+    <w:p>
+      <w:pPr>
+        <w:rPr>
+          <w:rFonts w:hint="cs"/>
+          <w:rtl/>
+        </w:rPr>
+      </w:pPr>
+      <w:r>
+        <w:rPr>
+          <w:rFonts w:hint="cs"/>
+          <w:rtl/>
+        </w:rPr>
+        <w:t xml:space="preserve">חריגה זו נזרקת כאשר נעשה ניסיון לבצע </w:t>
+      </w:r>
+      <w:r>
+        <w:t>insert</w:t>
+      </w:r>
+      <w:r>
+        <w:rPr>
+          <w:rFonts w:hint="cs"/>
+          <w:rtl/>
+        </w:rPr>
+        <w:t xml:space="preserve"> לרשומה עם מפתח ראשי שכבר בשימוש ע"י רשומה קיימת.</w:t>
+      </w:r>
+    </w:p>
+    <w:p>
+      <w:pPr>
+        <w:rPr>
+          <w:rFonts w:hint="cs"/>
+          <w:rtl/>
+        </w:rPr>
+      </w:pPr>
+      <w:r>
+        <w:t>Message</w:t>
+      </w:r>
+      <w:r>
+        <w:rPr>
+          <w:rFonts w:hint="cs"/>
+          <w:rtl/>
+        </w:rPr>
+        <w:t xml:space="preserve"> עשוי לכלול פרטים לגבי השגיאה (איזה ערכים הועברו, וכד')</w:t>
+      </w:r>
+    </w:p>
+    <w:p>
+      <w:pPr>
+        <w:rPr>
+          <w:rFonts w:hint="cs"/>
+          <w:rtl/>
+        </w:rPr>
+      </w:pPr>
+      <w:r>
+        <w:t>Inner</w:t>
+      </w:r>
+      <w:r>
+        <w:rPr>
+          <w:rFonts w:hint="cs"/>
+          <w:rtl/>
+        </w:rPr>
+        <w:t xml:space="preserve"> יכלול את החריגה המקורית שנזרקה מבסיס הנתונים</w:t>
+      </w:r>
+    </w:p>
+    <w:p>
+      <w:pPr>
+        <w:pStyle w:val="Heading3"/>
+        <w:rPr>
+          <w:rFonts w:hint="cs"/>
+          <w:rtl/>
+        </w:rPr>
+      </w:pPr>
+      <w:r>
+        <w:t>Exceptions. DALZeroRowsAffectedError</w:t>
+      </w:r>
+    </w:p>
+    <w:p>
+      <w:pPr>
+        <w:rPr>
+          <w:rFonts w:hint="cs"/>
+          <w:rtl/>
+        </w:rPr>
+      </w:pPr>
+      <w:r>
+        <w:rPr>
+          <w:rFonts w:hint="cs"/>
+          <w:rtl/>
+        </w:rPr>
+        <w:t>חריגה זו נזרקת כאשר עדכון (</w:t>
+      </w:r>
+      <w:r>
+        <w:t>update</w:t>
+      </w:r>
+      <w:r>
+        <w:rPr>
+          <w:rFonts w:hint="cs"/>
+          <w:rtl/>
+        </w:rPr>
+        <w:t xml:space="preserve">) שהורץ מול בסיס הנתונים לא עדכן אף רשומה. מצב זה עשוי לקרות כאשר </w:t>
+      </w:r>
+      <w:r>
+        <w:rPr>
+          <w:rFonts w:hint="cs"/>
+          <w:rtl/>
+        </w:rPr>
+        <w:t xml:space="preserve">רשומה שעבדנו על השינוי שלה כבר נמחקה ע"י מישהו אחר </w:t>
+      </w:r>
+      <w:r>
+        <w:rPr>
+          <w:rtl/>
+        </w:rPr>
+        <w:t>–</w:t>
+      </w:r>
+      <w:r>
+        <w:rPr>
+          <w:rFonts w:hint="cs"/>
+          <w:rtl/>
+        </w:rPr>
+        <w:t xml:space="preserve"> מצב תקין לגמרי. לדוגמא </w:t>
+      </w:r>
+      <w:r>
+        <w:rPr>
+          <w:rtl/>
+        </w:rPr>
+        <w:t>–</w:t>
+      </w:r>
+      <w:r>
+        <w:rPr>
+          <w:rFonts w:hint="cs"/>
+          <w:rtl/>
+        </w:rPr>
+        <w:t xml:space="preserve"> כאשר נרצה להוסיף תשובה לשאלה ועד שנגמור לערוך את התשובה רכז הקורס כבר מחק את השאלה.</w:t>
+      </w:r>
+    </w:p>
+    <w:p>
+      <w:pPr>
+        <w:pStyle w:val="Heading3"/>
+        <w:rPr>
+          <w:rFonts w:hint="cs"/>
+          <w:rtl/>
+        </w:rPr>
+      </w:pPr>
+      <w:r>
+        <w:t>Exceptions. DALConstraintError</w:t>
+      </w:r>
+    </w:p>
+    <w:p>
+      <w:pPr>
+        <w:rPr>
+          <w:rFonts w:hint="cs"/>
+          <w:rtl/>
+        </w:rPr>
+      </w:pPr>
+      <w:r>
+        <w:rPr>
+          <w:rFonts w:hint="cs"/>
+          <w:rtl/>
+        </w:rPr>
+        <w:t xml:space="preserve">חריגה זו נזרקת כאשר שינוי כלשהו בנתונים (בין אם בהכנסה ובין אם בעדכון) גורם לסטייה מהגבולות המוגדרים בבסיס הנתונים. למשל </w:t>
+      </w:r>
+      <w:r>
+        <w:rPr>
+          <w:rtl/>
+        </w:rPr>
+        <w:t>–</w:t>
+      </w:r>
+      <w:r>
+        <w:rPr>
+          <w:rFonts w:hint="cs"/>
+          <w:rtl/>
+        </w:rPr>
+        <w:t xml:space="preserve"> אם מנסים להכניס רשומה חדשה בלי לציין ערכים לשדות שלא מאפשרים ערכי </w:t>
+      </w:r>
+      <w:r>
+        <w:t>null</w:t>
+      </w:r>
+      <w:r>
+        <w:rPr>
+          <w:rFonts w:hint="cs"/>
+          <w:rtl/>
+        </w:rPr>
+        <w:t xml:space="preserve">. </w:t>
+      </w:r>
+    </w:p>
+    <w:p>
+      <w:pPr>
         <w:pStyle w:val="Heading2"/>
         <w:rPr>
-          <w:rFonts w:hint="cs"/>
           <w:rtl/>
         </w:rPr>
       </w:pPr>
@@ -495,7 +861,6 @@
       <w:pPr>
         <w:pStyle w:val="Heading3"/>
         <w:rPr>
-          <w:rFonts w:hint="cs"/>
           <w:rtl/>
         </w:rPr>
       </w:pPr>
@@ -510,7 +875,6 @@
     <w:p>
       <w:pPr>
         <w:rPr>
-          <w:rFonts w:hint="cs"/>
           <w:rtl/>
         </w:rPr>
       </w:pPr>
@@ -547,7 +911,333 @@
       <w:pPr>
         <w:pStyle w:val="Heading4"/>
         <w:rPr>
-          <w:rFonts w:hint="cs"/>
+          <w:rtl/>
+        </w:rPr>
+      </w:pPr>
+      <w:r>
+        <w:rPr>
+          <w:rFonts w:hint="cs"/>
+          <w:rtl/>
+        </w:rPr>
+        <w:t>הוספת משתמש חדש</w:t>
+      </w:r>
+    </w:p>
+    <w:p>
+      <w:pPr>
+        <w:rPr>
+          <w:rtl/>
+        </w:rPr>
+      </w:pPr>
+      <w:r>
+        <w:rPr>
+          <w:rFonts w:hint="cs"/>
+          <w:rtl/>
+        </w:rPr>
+        <w:t xml:space="preserve">מקבלת אובייקט משתמש חדש ופרטי הזדהות, ומוסיפה אותו לבסיס הנתונים. לאחר ההוספה מחזירה אובייקט משתמש, עם שדה </w:t>
+      </w:r>
+      <w:r>
+        <w:t>ID</w:t>
+      </w:r>
+      <w:r>
+        <w:rPr>
+          <w:rFonts w:hint="cs"/>
+          <w:rtl/>
+        </w:rPr>
+        <w:t xml:space="preserve"> לפי המספור האוטומטי בבסיס הנתונים</w:t>
+      </w:r>
+    </w:p>
+    <w:p>
+      <w:pPr>
+        <w:bidi w:val="0"/>
+      </w:pPr>
+      <w:r>
+        <w:rPr>
+          <w:rFonts w:ascii="Consolas" w:hAnsi="Consolas" w:cs="Consolas"/>
+          <w:color w:val="569CD6"/>
+          <w:sz w:val="19"/>
+          <w:szCs w:val="19"/>
+          <w:highlight w:val="black"/>
+        </w:rPr>
+        <w:t>public</w:t>
+      </w:r>
+      <w:r>
+        <w:rPr>
+          <w:rFonts w:ascii="Consolas" w:hAnsi="Consolas" w:cs="Consolas"/>
+          <w:color w:val="DCDCDC"/>
+          <w:sz w:val="19"/>
+          <w:szCs w:val="19"/>
+          <w:highlight w:val="black"/>
+        </w:rPr>
+        <w:t xml:space="preserve"> </w:t>
+      </w:r>
+      <w:r>
+        <w:rPr>
+          <w:rFonts w:ascii="Consolas" w:hAnsi="Consolas" w:cs="Consolas"/>
+          <w:color w:val="4EC9B0"/>
+          <w:sz w:val="19"/>
+          <w:szCs w:val="19"/>
+          <w:highlight w:val="black"/>
+        </w:rPr>
+        <w:t>UserInfo</w:t>
+      </w:r>
+      <w:r>
+        <w:rPr>
+          <w:rFonts w:ascii="Consolas" w:hAnsi="Consolas" w:cs="Consolas"/>
+          <w:color w:val="DCDCDC"/>
+          <w:sz w:val="19"/>
+          <w:szCs w:val="19"/>
+          <w:highlight w:val="black"/>
+        </w:rPr>
+        <w:t xml:space="preserve"> </w:t>
+      </w:r>
+      <w:r>
+        <w:rPr>
+          <w:rFonts w:ascii="Consolas" w:hAnsi="Consolas" w:cs="Consolas"/>
+          <w:color w:val="FFFFFF"/>
+          <w:sz w:val="19"/>
+          <w:szCs w:val="19"/>
+          <w:highlight w:val="black"/>
+        </w:rPr>
+        <w:t>CreateNewUser</w:t>
+      </w:r>
+      <w:r>
+        <w:rPr>
+          <w:rFonts w:ascii="Consolas" w:hAnsi="Consolas" w:cs="Consolas"/>
+          <w:color w:val="DCDCDC"/>
+          <w:sz w:val="19"/>
+          <w:szCs w:val="19"/>
+          <w:highlight w:val="black"/>
+        </w:rPr>
+        <w:t>(</w:t>
+      </w:r>
+      <w:r>
+        <w:rPr>
+          <w:rFonts w:ascii="Consolas" w:hAnsi="Consolas" w:cs="Consolas"/>
+          <w:color w:val="4EC9B0"/>
+          <w:sz w:val="19"/>
+          <w:szCs w:val="19"/>
+          <w:highlight w:val="black"/>
+        </w:rPr>
+        <w:t>UserInfo</w:t>
+      </w:r>
+      <w:r>
+        <w:rPr>
+          <w:rFonts w:ascii="Consolas" w:hAnsi="Consolas" w:cs="Consolas"/>
+          <w:color w:val="DCDCDC"/>
+          <w:sz w:val="19"/>
+          <w:szCs w:val="19"/>
+          <w:highlight w:val="black"/>
+        </w:rPr>
+        <w:t xml:space="preserve"> </w:t>
+      </w:r>
+      <w:r>
+        <w:rPr>
+          <w:rFonts w:ascii="Consolas" w:hAnsi="Consolas" w:cs="Consolas"/>
+          <w:color w:val="FFFFFF"/>
+          <w:sz w:val="19"/>
+          <w:szCs w:val="19"/>
+          <w:highlight w:val="black"/>
+        </w:rPr>
+        <w:t>userInfo</w:t>
+      </w:r>
+      <w:r>
+        <w:rPr>
+          <w:rFonts w:ascii="Consolas" w:hAnsi="Consolas" w:cs="Consolas"/>
+          <w:color w:val="DCDCDC"/>
+          <w:sz w:val="19"/>
+          <w:szCs w:val="19"/>
+          <w:highlight w:val="black"/>
+        </w:rPr>
+        <w:t xml:space="preserve">, </w:t>
+      </w:r>
+      <w:r>
+        <w:rPr>
+          <w:rFonts w:ascii="Consolas" w:hAnsi="Consolas" w:cs="Consolas"/>
+          <w:color w:val="4EC9B0"/>
+          <w:sz w:val="19"/>
+          <w:szCs w:val="19"/>
+          <w:highlight w:val="black"/>
+        </w:rPr>
+        <w:t>UserCredentials</w:t>
+      </w:r>
+      <w:r>
+        <w:rPr>
+          <w:rFonts w:ascii="Consolas" w:hAnsi="Consolas" w:cs="Consolas"/>
+          <w:color w:val="DCDCDC"/>
+          <w:sz w:val="19"/>
+          <w:szCs w:val="19"/>
+          <w:highlight w:val="black"/>
+        </w:rPr>
+        <w:t xml:space="preserve"> </w:t>
+      </w:r>
+      <w:r>
+        <w:rPr>
+          <w:rFonts w:ascii="Consolas" w:hAnsi="Consolas" w:cs="Consolas"/>
+          <w:color w:val="FFFFFF"/>
+          <w:sz w:val="19"/>
+          <w:szCs w:val="19"/>
+          <w:highlight w:val="black"/>
+        </w:rPr>
+        <w:t>userCredentials</w:t>
+      </w:r>
+      <w:r>
+        <w:rPr>
+          <w:rFonts w:ascii="Consolas" w:hAnsi="Consolas" w:cs="Consolas"/>
+          <w:color w:val="DCDCDC"/>
+          <w:sz w:val="19"/>
+          <w:szCs w:val="19"/>
+          <w:highlight w:val="black"/>
+        </w:rPr>
+        <w:t>)</w:t>
+      </w:r>
+    </w:p>
+    <w:p>
+      <w:pPr>
+        <w:pStyle w:val="Heading4"/>
+        <w:rPr>
+          <w:rtl/>
+        </w:rPr>
+      </w:pPr>
+      <w:r>
+        <w:rPr>
+          <w:rFonts w:hint="cs"/>
+          <w:rtl/>
+        </w:rPr>
+        <w:t>כניסה למערכת</w:t>
+      </w:r>
+    </w:p>
+    <w:p>
+      <w:pPr>
+        <w:rPr>
+          <w:rtl/>
+        </w:rPr>
+      </w:pPr>
+      <w:r>
+        <w:rPr>
+          <w:rFonts w:hint="cs"/>
+          <w:rtl/>
+        </w:rPr>
+        <w:t xml:space="preserve">מקבלת פרטי הזדהות ומחזירה ערך </w:t>
+      </w:r>
+      <w:r>
+        <w:t>Boolean</w:t>
+      </w:r>
+    </w:p>
+    <w:p>
+      <w:pPr>
+        <w:bidi w:val="0"/>
+        <w:rPr>
+          <w:rFonts w:ascii="Consolas" w:hAnsi="Consolas" w:cs="Consolas"/>
+          <w:color w:val="DCDCDC"/>
+          <w:sz w:val="19"/>
+          <w:szCs w:val="19"/>
+        </w:rPr>
+      </w:pPr>
+      <w:r>
+        <w:rPr>
+          <w:rFonts w:ascii="Consolas" w:hAnsi="Consolas" w:cs="Consolas"/>
+          <w:color w:val="569CD6"/>
+          <w:sz w:val="19"/>
+          <w:szCs w:val="19"/>
+          <w:highlight w:val="black"/>
+        </w:rPr>
+        <w:t>public</w:t>
+      </w:r>
+      <w:r>
+        <w:rPr>
+          <w:rFonts w:ascii="Consolas" w:hAnsi="Consolas" w:cs="Consolas"/>
+          <w:color w:val="DCDCDC"/>
+          <w:sz w:val="19"/>
+          <w:szCs w:val="19"/>
+          <w:highlight w:val="black"/>
+        </w:rPr>
+        <w:t xml:space="preserve"> </w:t>
+      </w:r>
+      <w:r>
+        <w:rPr>
+          <w:rFonts w:ascii="Consolas" w:hAnsi="Consolas" w:cs="Consolas"/>
+          <w:color w:val="569CD6"/>
+          <w:sz w:val="19"/>
+          <w:szCs w:val="19"/>
+          <w:highlight w:val="black"/>
+        </w:rPr>
+        <w:t>bool</w:t>
+      </w:r>
+      <w:r>
+        <w:rPr>
+          <w:rFonts w:ascii="Consolas" w:hAnsi="Consolas" w:cs="Consolas"/>
+          <w:color w:val="DCDCDC"/>
+          <w:sz w:val="19"/>
+          <w:szCs w:val="19"/>
+          <w:highlight w:val="black"/>
+        </w:rPr>
+        <w:t xml:space="preserve"> </w:t>
+      </w:r>
+      <w:r>
+        <w:rPr>
+          <w:rFonts w:ascii="Consolas" w:hAnsi="Consolas" w:cs="Consolas"/>
+          <w:color w:val="FFFFFF"/>
+          <w:sz w:val="19"/>
+          <w:szCs w:val="19"/>
+          <w:highlight w:val="black"/>
+        </w:rPr>
+        <w:t>Login</w:t>
+      </w:r>
+      <w:r>
+        <w:rPr>
+          <w:rFonts w:ascii="Consolas" w:hAnsi="Consolas" w:cs="Consolas"/>
+          <w:color w:val="DCDCDC"/>
+          <w:sz w:val="19"/>
+          <w:szCs w:val="19"/>
+          <w:highlight w:val="black"/>
+        </w:rPr>
+        <w:t>(</w:t>
+      </w:r>
+      <w:r>
+        <w:rPr>
+          <w:rFonts w:ascii="Consolas" w:hAnsi="Consolas" w:cs="Consolas"/>
+          <w:color w:val="4EC9B0"/>
+          <w:sz w:val="19"/>
+          <w:szCs w:val="19"/>
+          <w:highlight w:val="black"/>
+        </w:rPr>
+        <w:t>UserCredentials</w:t>
+      </w:r>
+      <w:r>
+        <w:rPr>
+          <w:rFonts w:ascii="Consolas" w:hAnsi="Consolas" w:cs="Consolas"/>
+          <w:color w:val="DCDCDC"/>
+          <w:sz w:val="19"/>
+          <w:szCs w:val="19"/>
+          <w:highlight w:val="black"/>
+        </w:rPr>
+        <w:t xml:space="preserve"> </w:t>
+      </w:r>
+      <w:r>
+        <w:rPr>
+          <w:rFonts w:ascii="Consolas" w:hAnsi="Consolas" w:cs="Consolas"/>
+          <w:color w:val="FFFFFF"/>
+          <w:sz w:val="19"/>
+          <w:szCs w:val="19"/>
+          <w:highlight w:val="black"/>
+        </w:rPr>
+        <w:t>userCredentials</w:t>
+      </w:r>
+      <w:r>
+        <w:rPr>
+          <w:rFonts w:ascii="Consolas" w:hAnsi="Consolas" w:cs="Consolas"/>
+          <w:color w:val="DCDCDC"/>
+          <w:sz w:val="19"/>
+          <w:szCs w:val="19"/>
+          <w:highlight w:val="black"/>
+        </w:rPr>
+        <w:t>)</w:t>
+      </w:r>
+    </w:p>
+    <w:p>
+      <w:pPr>
+        <w:pStyle w:val="Heading4"/>
+        <w:rPr>
           <w:rtl/>
         </w:rPr>
       </w:pPr>
@@ -557,32 +1247,21 @@
           <w:rtl/>
         </w:rPr>
         <w:lastRenderedPageBreak/>
-        <w:t>הוספת משתמש חדש</w:t>
-      </w:r>
-    </w:p>
-    <w:p>
-      <w:pPr>
-        <w:rPr>
-          <w:rFonts w:hint="cs"/>
-          <w:rtl/>
-        </w:rPr>
-      </w:pPr>
-      <w:r>
-        <w:rPr>
-          <w:rFonts w:hint="cs"/>
-          <w:rtl/>
-        </w:rPr>
-        <w:t xml:space="preserve">מקבלת אובייקט משתמש חדש ופרטי הזדהות, ומוסיפה אותו לבסיס הנתונים. לאחר ההוספה מחזירה אובייקט משתמש, עם שדה </w:t>
-      </w:r>
-      <w:r>
-        <w:t>ID</w:t>
-      </w:r>
-      <w:r>
-        <w:rPr>
-          <w:rFonts w:hint="cs"/>
-          <w:rtl/>
-        </w:rPr>
-        <w:t xml:space="preserve"> לפי המספור האוטומטי בבסיס הנתונים</w:t>
+        <w:t>שליפת כל משתמשי המערכת</w:t>
+      </w:r>
+    </w:p>
+    <w:p>
+      <w:pPr>
+        <w:rPr>
+          <w:rtl/>
+        </w:rPr>
+      </w:pPr>
+      <w:r>
+        <w:rPr>
+          <w:rFonts w:hint="cs"/>
+          <w:rtl/>
+        </w:rPr>
+        <w:t>מחזירה את כל המשתמשים הרשומים בטבלת המשתמשים</w:t>
       </w:r>
     </w:p>
     <w:p>
@@ -612,6 +1291,26 @@
       <w:r>
         <w:rPr>
           <w:rFonts w:ascii="Consolas" w:hAnsi="Consolas" w:cs="Consolas"/>
+          <w:color w:val="B8D7A3"/>
+          <w:sz w:val="19"/>
+          <w:szCs w:val="19"/>
+          <w:highlight w:val="black"/>
+        </w:rPr>
+        <w:t>IEnumerable</w:t>
+      </w:r>
+      <w:r>
+        <w:rPr>
+          <w:rFonts w:ascii="Consolas" w:hAnsi="Consolas" w:cs="Consolas"/>
+          <w:color w:val="B4B4B4"/>
+          <w:sz w:val="19"/>
+          <w:szCs w:val="19"/>
+          <w:highlight w:val="black"/>
+        </w:rPr>
+        <w:t>&lt;</w:t>
+      </w:r>
+      <w:r>
+        <w:rPr>
+          <w:rFonts w:ascii="Consolas" w:hAnsi="Consolas" w:cs="Consolas"/>
           <w:color w:val="4EC9B0"/>
           <w:sz w:val="19"/>
           <w:szCs w:val="19"/>
@@ -622,22 +1321,112 @@
       <w:r>
         <w:rPr>
           <w:rFonts w:ascii="Consolas" w:hAnsi="Consolas" w:cs="Consolas"/>
-          <w:color w:val="DCDCDC"/>
-          <w:sz w:val="19"/>
-          <w:szCs w:val="19"/>
-          <w:highlight w:val="black"/>
-        </w:rPr>
-        <w:t xml:space="preserve"> </w:t>
-      </w:r>
-      <w:r>
-        <w:rPr>
-          <w:rFonts w:ascii="Consolas" w:hAnsi="Consolas" w:cs="Consolas"/>
-          <w:color w:val="FFFFFF"/>
-          <w:sz w:val="19"/>
-          <w:szCs w:val="19"/>
-          <w:highlight w:val="black"/>
-        </w:rPr>
-        <w:t>CreateNewUser</w:t>
+          <w:color w:val="B4B4B4"/>
+          <w:sz w:val="19"/>
+          <w:szCs w:val="19"/>
+          <w:highlight w:val="black"/>
+        </w:rPr>
+        <w:t>&gt;</w:t>
+      </w:r>
+      <w:r>
+        <w:rPr>
+          <w:rFonts w:ascii="Consolas" w:hAnsi="Consolas" w:cs="Consolas"/>
+          <w:color w:val="DCDCDC"/>
+          <w:sz w:val="19"/>
+          <w:szCs w:val="19"/>
+          <w:highlight w:val="black"/>
+        </w:rPr>
+        <w:t xml:space="preserve"> </w:t>
+      </w:r>
+      <w:r>
+        <w:rPr>
+          <w:rFonts w:ascii="Consolas" w:hAnsi="Consolas" w:cs="Consolas"/>
+          <w:color w:val="FFFFFF"/>
+          <w:sz w:val="19"/>
+          <w:szCs w:val="19"/>
+          <w:highlight w:val="black"/>
+        </w:rPr>
+        <w:t>GetAllUsers</w:t>
+      </w:r>
+      <w:r>
+        <w:rPr>
+          <w:rFonts w:ascii="Consolas" w:hAnsi="Consolas" w:cs="Consolas"/>
+          <w:color w:val="DCDCDC"/>
+          <w:sz w:val="19"/>
+          <w:szCs w:val="19"/>
+          <w:highlight w:val="black"/>
+        </w:rPr>
+        <w:t>()</w:t>
+      </w:r>
+    </w:p>
+    <w:p>
+      <w:pPr>
+        <w:pStyle w:val="Heading4"/>
+        <w:rPr>
+          <w:rtl/>
+        </w:rPr>
+      </w:pPr>
+      <w:r>
+        <w:rPr>
+          <w:rFonts w:hint="cs"/>
+          <w:rtl/>
+        </w:rPr>
+        <w:t>שמירת שינויים בחשבון משתמש</w:t>
+      </w:r>
+    </w:p>
+    <w:p>
+      <w:pPr>
+        <w:bidi w:val="0"/>
+      </w:pPr>
+      <w:r>
+        <w:rPr>
+          <w:rFonts w:ascii="Consolas" w:hAnsi="Consolas" w:cs="Consolas"/>
+          <w:color w:val="569CD6"/>
+          <w:sz w:val="19"/>
+          <w:szCs w:val="19"/>
+          <w:highlight w:val="black"/>
+        </w:rPr>
+        <w:t>public</w:t>
+      </w:r>
+      <w:r>
+        <w:rPr>
+          <w:rFonts w:ascii="Consolas" w:hAnsi="Consolas" w:cs="Consolas"/>
+          <w:color w:val="DCDCDC"/>
+          <w:sz w:val="19"/>
+          <w:szCs w:val="19"/>
+          <w:highlight w:val="black"/>
+        </w:rPr>
+        <w:t xml:space="preserve"> </w:t>
+      </w:r>
+      <w:r>
+        <w:rPr>
+          <w:rFonts w:ascii="Consolas" w:hAnsi="Consolas" w:cs="Consolas"/>
+          <w:color w:val="569CD6"/>
+          <w:sz w:val="19"/>
+          <w:szCs w:val="19"/>
+          <w:highlight w:val="black"/>
+        </w:rPr>
+        <w:t>void</w:t>
+      </w:r>
+      <w:r>
+        <w:rPr>
+          <w:rFonts w:ascii="Consolas" w:hAnsi="Consolas" w:cs="Consolas"/>
+          <w:color w:val="DCDCDC"/>
+          <w:sz w:val="19"/>
+          <w:szCs w:val="19"/>
+          <w:highlight w:val="black"/>
+        </w:rPr>
+        <w:t xml:space="preserve"> </w:t>
+      </w:r>
+      <w:r>
+        <w:rPr>
+          <w:rFonts w:ascii="Consolas" w:hAnsi="Consolas" w:cs="Consolas"/>
+          <w:color w:val="FFFFFF"/>
+          <w:sz w:val="19"/>
+          <w:szCs w:val="19"/>
+          <w:highlight w:val="black"/>
+        </w:rPr>
+        <w:t>SaveUserData</w:t>
       </w:r>
       <w:r>
         <w:rPr>
@@ -677,47 +1466,7 @@
           <w:szCs w:val="19"/>
           <w:highlight w:val="black"/>
         </w:rPr>
-        <w:t>userInfo</w:t>
-      </w:r>
-      <w:r>
-        <w:rPr>
-          <w:rFonts w:ascii="Consolas" w:hAnsi="Consolas" w:cs="Consolas"/>
-          <w:color w:val="DCDCDC"/>
-          <w:sz w:val="19"/>
-          <w:szCs w:val="19"/>
-          <w:highlight w:val="black"/>
-        </w:rPr>
-        <w:t xml:space="preserve">, </w:t>
-      </w:r>
-      <w:r>
-        <w:rPr>
-          <w:rFonts w:ascii="Consolas" w:hAnsi="Consolas" w:cs="Consolas"/>
-          <w:color w:val="4EC9B0"/>
-          <w:sz w:val="19"/>
-          <w:szCs w:val="19"/>
-          <w:highlight w:val="black"/>
-        </w:rPr>
-        <w:t>UserCredentials</w:t>
-      </w:r>
-      <w:r>
-        <w:rPr>
-          <w:rFonts w:ascii="Consolas" w:hAnsi="Consolas" w:cs="Consolas"/>
-          <w:color w:val="DCDCDC"/>
-          <w:sz w:val="19"/>
-          <w:szCs w:val="19"/>
-          <w:highlight w:val="black"/>
-        </w:rPr>
-        <w:t xml:space="preserve"> </w:t>
-      </w:r>
-      <w:r>
-        <w:rPr>
-          <w:rFonts w:ascii="Consolas" w:hAnsi="Consolas" w:cs="Consolas"/>
-          <w:color w:val="FFFFFF"/>
-          <w:sz w:val="19"/>
-          <w:szCs w:val="19"/>
-          <w:highlight w:val="black"/>
-        </w:rPr>
-        <w:t>userCredentials</w:t>
+        <w:t>userinfo</w:t>
       </w:r>
       <w:r>
         <w:rPr>
@@ -734,399 +1483,6 @@
       <w:pPr>
         <w:pStyle w:val="Heading4"/>
         <w:rPr>
-          <w:rFonts w:hint="cs"/>
-          <w:rtl/>
-        </w:rPr>
-      </w:pPr>
-      <w:r>
-        <w:rPr>
-          <w:rFonts w:hint="cs"/>
-          <w:rtl/>
-        </w:rPr>
-        <w:t>כניסה למערכת</w:t>
-      </w:r>
-    </w:p>
-    <w:p>
-      <w:pPr>
-        <w:rPr>
-          <w:rFonts w:hint="cs"/>
-          <w:rtl/>
-        </w:rPr>
-      </w:pPr>
-      <w:r>
-        <w:rPr>
-          <w:rFonts w:hint="cs"/>
-          <w:rtl/>
-        </w:rPr>
-        <w:t xml:space="preserve">מקבלת פרטי הזדהות ומחזירה ערך </w:t>
-      </w:r>
-      <w:r>
-        <w:t>Boolean</w:t>
-      </w:r>
-    </w:p>
-    <w:p>
-      <w:pPr>
-        <w:bidi w:val="0"/>
-        <w:rPr>
-          <w:rFonts w:ascii="Consolas" w:hAnsi="Consolas" w:cs="Consolas"/>
-          <w:color w:val="DCDCDC"/>
-          <w:sz w:val="19"/>
-          <w:szCs w:val="19"/>
-        </w:rPr>
-      </w:pPr>
-      <w:r>
-        <w:rPr>
-          <w:rFonts w:ascii="Consolas" w:hAnsi="Consolas" w:cs="Consolas"/>
-          <w:color w:val="569CD6"/>
-          <w:sz w:val="19"/>
-          <w:szCs w:val="19"/>
-          <w:highlight w:val="black"/>
-        </w:rPr>
-        <w:t>public</w:t>
-      </w:r>
-      <w:r>
-        <w:rPr>
-          <w:rFonts w:ascii="Consolas" w:hAnsi="Consolas" w:cs="Consolas"/>
-          <w:color w:val="DCDCDC"/>
-          <w:sz w:val="19"/>
-          <w:szCs w:val="19"/>
-          <w:highlight w:val="black"/>
-        </w:rPr>
-        <w:t xml:space="preserve"> </w:t>
-      </w:r>
-      <w:r>
-        <w:rPr>
-          <w:rFonts w:ascii="Consolas" w:hAnsi="Consolas" w:cs="Consolas"/>
-          <w:color w:val="569CD6"/>
-          <w:sz w:val="19"/>
-          <w:szCs w:val="19"/>
-          <w:highlight w:val="black"/>
-        </w:rPr>
-        <w:t>bool</w:t>
-      </w:r>
-      <w:r>
-        <w:rPr>
-          <w:rFonts w:ascii="Consolas" w:hAnsi="Consolas" w:cs="Consolas"/>
-          <w:color w:val="DCDCDC"/>
-          <w:sz w:val="19"/>
-          <w:szCs w:val="19"/>
-          <w:highlight w:val="black"/>
-        </w:rPr>
-        <w:t xml:space="preserve"> </w:t>
-      </w:r>
-      <w:r>
-        <w:rPr>
-          <w:rFonts w:ascii="Consolas" w:hAnsi="Consolas" w:cs="Consolas"/>
-          <w:color w:val="FFFFFF"/>
-          <w:sz w:val="19"/>
-          <w:szCs w:val="19"/>
-          <w:highlight w:val="black"/>
-        </w:rPr>
-        <w:t>Login</w:t>
-      </w:r>
-      <w:r>
-        <w:rPr>
-          <w:rFonts w:ascii="Consolas" w:hAnsi="Consolas" w:cs="Consolas"/>
-          <w:color w:val="DCDCDC"/>
-          <w:sz w:val="19"/>
-          <w:szCs w:val="19"/>
-          <w:highlight w:val="black"/>
-        </w:rPr>
-        <w:t>(</w:t>
-      </w:r>
-      <w:r>
-        <w:rPr>
-          <w:rFonts w:ascii="Consolas" w:hAnsi="Consolas" w:cs="Consolas"/>
-          <w:color w:val="4EC9B0"/>
-          <w:sz w:val="19"/>
-          <w:szCs w:val="19"/>
-          <w:highlight w:val="black"/>
-        </w:rPr>
-        <w:t>UserCredentials</w:t>
-      </w:r>
-      <w:r>
-        <w:rPr>
-          <w:rFonts w:ascii="Consolas" w:hAnsi="Consolas" w:cs="Consolas"/>
-          <w:color w:val="DCDCDC"/>
-          <w:sz w:val="19"/>
-          <w:szCs w:val="19"/>
-          <w:highlight w:val="black"/>
-        </w:rPr>
-        <w:t xml:space="preserve"> </w:t>
-      </w:r>
-      <w:r>
-        <w:rPr>
-          <w:rFonts w:ascii="Consolas" w:hAnsi="Consolas" w:cs="Consolas"/>
-          <w:color w:val="FFFFFF"/>
-          <w:sz w:val="19"/>
-          <w:szCs w:val="19"/>
-          <w:highlight w:val="black"/>
-        </w:rPr>
-        <w:t>userCredentials</w:t>
-      </w:r>
-      <w:r>
-        <w:rPr>
-          <w:rFonts w:ascii="Consolas" w:hAnsi="Consolas" w:cs="Consolas"/>
-          <w:color w:val="DCDCDC"/>
-          <w:sz w:val="19"/>
-          <w:szCs w:val="19"/>
-          <w:highlight w:val="black"/>
-        </w:rPr>
-        <w:t>)</w:t>
-      </w:r>
-    </w:p>
-    <w:p>
-      <w:pPr>
-        <w:pStyle w:val="Heading4"/>
-        <w:rPr>
-          <w:rFonts w:hint="cs"/>
-          <w:rtl/>
-        </w:rPr>
-      </w:pPr>
-      <w:r>
-        <w:rPr>
-          <w:rFonts w:hint="cs"/>
-          <w:rtl/>
-        </w:rPr>
-        <w:t>שליפת כל משתמשי המערכת</w:t>
-      </w:r>
-    </w:p>
-    <w:p>
-      <w:pPr>
-        <w:rPr>
-          <w:rFonts w:hint="cs"/>
-          <w:rtl/>
-        </w:rPr>
-      </w:pPr>
-      <w:r>
-        <w:rPr>
-          <w:rFonts w:hint="cs"/>
-          <w:rtl/>
-        </w:rPr>
-        <w:t>מחזירה את כל המשתמשים הרשומים בטבלת המשתמשים</w:t>
-      </w:r>
-    </w:p>
-    <w:p>
-      <w:pPr>
-        <w:bidi w:val="0"/>
-      </w:pPr>
-      <w:r>
-        <w:rPr>
-          <w:rFonts w:ascii="Consolas" w:hAnsi="Consolas" w:cs="Consolas"/>
-          <w:color w:val="569CD6"/>
-          <w:sz w:val="19"/>
-          <w:szCs w:val="19"/>
-          <w:highlight w:val="black"/>
-        </w:rPr>
-        <w:t>public</w:t>
-      </w:r>
-      <w:r>
-        <w:rPr>
-          <w:rFonts w:ascii="Consolas" w:hAnsi="Consolas" w:cs="Consolas"/>
-          <w:color w:val="DCDCDC"/>
-          <w:sz w:val="19"/>
-          <w:szCs w:val="19"/>
-          <w:highlight w:val="black"/>
-        </w:rPr>
-        <w:t xml:space="preserve"> </w:t>
-      </w:r>
-      <w:r>
-        <w:rPr>
-          <w:rFonts w:ascii="Consolas" w:hAnsi="Consolas" w:cs="Consolas"/>
-          <w:color w:val="B8D7A3"/>
-          <w:sz w:val="19"/>
-          <w:szCs w:val="19"/>
-          <w:highlight w:val="black"/>
-        </w:rPr>
-        <w:t>IEnumerable</w:t>
-      </w:r>
-      <w:r>
-        <w:rPr>
-          <w:rFonts w:ascii="Consolas" w:hAnsi="Consolas" w:cs="Consolas"/>
-          <w:color w:val="B4B4B4"/>
-          <w:sz w:val="19"/>
-          <w:szCs w:val="19"/>
-          <w:highlight w:val="black"/>
-        </w:rPr>
-        <w:t>&lt;</w:t>
-      </w:r>
-      <w:r>
-        <w:rPr>
-          <w:rFonts w:ascii="Consolas" w:hAnsi="Consolas" w:cs="Consolas"/>
-          <w:color w:val="4EC9B0"/>
-          <w:sz w:val="19"/>
-          <w:szCs w:val="19"/>
-          <w:highlight w:val="black"/>
-        </w:rPr>
-        <w:t>UserInfo</w:t>
-      </w:r>
-      <w:r>
-        <w:rPr>
-          <w:rFonts w:ascii="Consolas" w:hAnsi="Consolas" w:cs="Consolas"/>
-          <w:color w:val="B4B4B4"/>
-          <w:sz w:val="19"/>
-          <w:szCs w:val="19"/>
-          <w:highlight w:val="black"/>
-        </w:rPr>
-        <w:t>&gt;</w:t>
-      </w:r>
-      <w:r>
-        <w:rPr>
-          <w:rFonts w:ascii="Consolas" w:hAnsi="Consolas" w:cs="Consolas"/>
-          <w:color w:val="DCDCDC"/>
-          <w:sz w:val="19"/>
-          <w:szCs w:val="19"/>
-          <w:highlight w:val="black"/>
-        </w:rPr>
-        <w:t xml:space="preserve"> </w:t>
-      </w:r>
-      <w:r>
-        <w:rPr>
-          <w:rFonts w:ascii="Consolas" w:hAnsi="Consolas" w:cs="Consolas"/>
-          <w:color w:val="FFFFFF"/>
-          <w:sz w:val="19"/>
-          <w:szCs w:val="19"/>
-          <w:highlight w:val="black"/>
-        </w:rPr>
-        <w:t>GetAllUsers</w:t>
-      </w:r>
-      <w:r>
-        <w:rPr>
-          <w:rFonts w:ascii="Consolas" w:hAnsi="Consolas" w:cs="Consolas"/>
-          <w:color w:val="DCDCDC"/>
-          <w:sz w:val="19"/>
-          <w:szCs w:val="19"/>
-          <w:highlight w:val="black"/>
-        </w:rPr>
-        <w:t>()</w:t>
-      </w:r>
-    </w:p>
-    <w:p>
-      <w:pPr>
-        <w:pStyle w:val="Heading4"/>
-        <w:rPr>
-          <w:rFonts w:hint="cs"/>
-          <w:rtl/>
-        </w:rPr>
-      </w:pPr>
-      <w:r>
-        <w:rPr>
-          <w:rFonts w:hint="cs"/>
-          <w:rtl/>
-        </w:rPr>
-        <w:t>שמירת שינויים בחשבון משתמש</w:t>
-      </w:r>
-    </w:p>
-    <w:p>
-      <w:pPr>
-        <w:bidi w:val="0"/>
-      </w:pPr>
-      <w:r>
-        <w:rPr>
-          <w:rFonts w:ascii="Consolas" w:hAnsi="Consolas" w:cs="Consolas"/>
-          <w:color w:val="569CD6"/>
-          <w:sz w:val="19"/>
-          <w:szCs w:val="19"/>
-          <w:highlight w:val="black"/>
-        </w:rPr>
-        <w:t>public</w:t>
-      </w:r>
-      <w:r>
-        <w:rPr>
-          <w:rFonts w:ascii="Consolas" w:hAnsi="Consolas" w:cs="Consolas"/>
-          <w:color w:val="DCDCDC"/>
-          <w:sz w:val="19"/>
-          <w:szCs w:val="19"/>
-          <w:highlight w:val="black"/>
-        </w:rPr>
-        <w:t xml:space="preserve"> </w:t>
-      </w:r>
-      <w:r>
-        <w:rPr>
-          <w:rFonts w:ascii="Consolas" w:hAnsi="Consolas" w:cs="Consolas"/>
-          <w:color w:val="569CD6"/>
-          <w:sz w:val="19"/>
-          <w:szCs w:val="19"/>
-          <w:highlight w:val="black"/>
-        </w:rPr>
-        <w:t>void</w:t>
-      </w:r>
-      <w:r>
-        <w:rPr>
-          <w:rFonts w:ascii="Consolas" w:hAnsi="Consolas" w:cs="Consolas"/>
-          <w:color w:val="DCDCDC"/>
-          <w:sz w:val="19"/>
-          <w:szCs w:val="19"/>
-          <w:highlight w:val="black"/>
-        </w:rPr>
-        <w:t xml:space="preserve"> </w:t>
-      </w:r>
-      <w:r>
-        <w:rPr>
-          <w:rFonts w:ascii="Consolas" w:hAnsi="Consolas" w:cs="Consolas"/>
-          <w:color w:val="FFFFFF"/>
-          <w:sz w:val="19"/>
-          <w:szCs w:val="19"/>
-          <w:highlight w:val="black"/>
-        </w:rPr>
-        <w:t>SaveUserData</w:t>
-      </w:r>
-      <w:r>
-        <w:rPr>
-          <w:rFonts w:ascii="Consolas" w:hAnsi="Consolas" w:cs="Consolas"/>
-          <w:color w:val="DCDCDC"/>
-          <w:sz w:val="19"/>
-          <w:szCs w:val="19"/>
-          <w:highlight w:val="black"/>
-        </w:rPr>
-        <w:t>(</w:t>
-      </w:r>
-      <w:r>
-        <w:rPr>
-          <w:rFonts w:ascii="Consolas" w:hAnsi="Consolas" w:cs="Consolas"/>
-          <w:color w:val="4EC9B0"/>
-          <w:sz w:val="19"/>
-          <w:szCs w:val="19"/>
-          <w:highlight w:val="black"/>
-        </w:rPr>
-        <w:t>UserInfo</w:t>
-      </w:r>
-      <w:r>
-        <w:rPr>
-          <w:rFonts w:ascii="Consolas" w:hAnsi="Consolas" w:cs="Consolas"/>
-          <w:color w:val="DCDCDC"/>
-          <w:sz w:val="19"/>
-          <w:szCs w:val="19"/>
-          <w:highlight w:val="black"/>
-        </w:rPr>
-        <w:t xml:space="preserve"> </w:t>
-      </w:r>
-      <w:r>
-        <w:rPr>
-          <w:rFonts w:ascii="Consolas" w:hAnsi="Consolas" w:cs="Consolas"/>
-          <w:color w:val="FFFFFF"/>
-          <w:sz w:val="19"/>
-          <w:szCs w:val="19"/>
-          <w:highlight w:val="black"/>
-        </w:rPr>
-        <w:t>userinfo</w:t>
-      </w:r>
-      <w:r>
-        <w:rPr>
-          <w:rFonts w:ascii="Consolas" w:hAnsi="Consolas" w:cs="Consolas"/>
-          <w:color w:val="DCDCDC"/>
-          <w:sz w:val="19"/>
-          <w:szCs w:val="19"/>
-          <w:highlight w:val="black"/>
-        </w:rPr>
-        <w:t>)</w:t>
-      </w:r>
-    </w:p>
-    <w:p>
-      <w:pPr>
-        <w:pStyle w:val="Heading4"/>
-        <w:rPr>
-          <w:rFonts w:hint="cs"/>
           <w:rtl/>
         </w:rPr>
       </w:pPr>
@@ -1141,7 +1497,6 @@
     <w:p>
       <w:pPr>
         <w:rPr>
-          <w:rFonts w:hint="cs"/>
           <w:rtl/>
         </w:rPr>
       </w:pPr>
@@ -1319,7 +1674,6 @@
       <w:pPr>
         <w:pStyle w:val="Heading4"/>
         <w:rPr>
-          <w:rFonts w:hint="cs"/>
           <w:rtl/>
         </w:rPr>
       </w:pPr>
@@ -1334,7 +1688,6 @@
     <w:p>
       <w:pPr>
         <w:rPr>
-          <w:rFonts w:hint="cs"/>
           <w:rtl/>
         </w:rPr>
       </w:pPr>
@@ -1456,7 +1809,6 @@
       <w:pPr>
         <w:pStyle w:val="Heading3"/>
         <w:rPr>
-          <w:rFonts w:hint="cs"/>
           <w:rtl/>
         </w:rPr>
       </w:pPr>
@@ -1477,7 +1829,6 @@
     <w:p>
       <w:pPr>
         <w:rPr>
-          <w:rFonts w:hint="cs"/>
           <w:rtl/>
         </w:rPr>
       </w:pPr>
@@ -1515,7 +1866,6 @@
     <w:p>
       <w:pPr>
         <w:rPr>
-          <w:rFonts w:hint="cs"/>
           <w:rtl/>
         </w:rPr>
       </w:pPr>
@@ -1561,7 +1911,6 @@
     <w:p>
       <w:pPr>
         <w:rPr>
-          <w:rFonts w:hint="cs"/>
           <w:rtl/>
         </w:rPr>
       </w:pPr>
@@ -1587,7 +1936,6 @@
       <w:pPr>
         <w:pStyle w:val="Heading4"/>
         <w:rPr>
-          <w:rFonts w:hint="cs"/>
           <w:rtl/>
         </w:rPr>
       </w:pPr>
@@ -1708,7 +2056,6 @@
       <w:pPr>
         <w:pStyle w:val="Heading4"/>
         <w:rPr>
-          <w:rFonts w:hint="cs"/>
           <w:rtl/>
         </w:rPr>
       </w:pPr>
@@ -1724,7 +2071,6 @@
       <w:pPr>
         <w:bidi w:val="0"/>
         <w:rPr>
-          <w:rFonts w:hint="cs"/>
           <w:rtl/>
         </w:rPr>
       </w:pPr>
@@ -1833,7 +2179,6 @@
       <w:pPr>
         <w:pStyle w:val="Heading4"/>
         <w:rPr>
-          <w:rFonts w:hint="cs"/>
           <w:rtl/>
         </w:rPr>
       </w:pPr>
@@ -1849,7 +2194,6 @@
       <w:pPr>
         <w:bidi w:val="0"/>
         <w:rPr>
-          <w:rFonts w:hint="cs"/>
           <w:rtl/>
         </w:rPr>
       </w:pPr>
@@ -1958,7 +2302,6 @@
       <w:pPr>
         <w:pStyle w:val="Heading4"/>
         <w:rPr>
-          <w:rFonts w:hint="cs"/>
           <w:rtl/>
         </w:rPr>
       </w:pPr>
@@ -1974,7 +2317,6 @@
       <w:pPr>
         <w:bidi w:val="0"/>
         <w:rPr>
-          <w:rFonts w:hint="cs"/>
           <w:rtl/>
         </w:rPr>
       </w:pPr>
@@ -2083,7 +2425,6 @@
       <w:pPr>
         <w:pStyle w:val="Heading4"/>
         <w:rPr>
-          <w:rFonts w:hint="cs"/>
           <w:rtl/>
         </w:rPr>
       </w:pPr>
@@ -2099,7 +2440,6 @@
       <w:pPr>
         <w:bidi w:val="0"/>
         <w:rPr>
-          <w:rFonts w:hint="cs"/>
           <w:rtl/>
         </w:rPr>
       </w:pPr>
@@ -2208,7 +2548,498 @@
       <w:pPr>
         <w:pStyle w:val="Heading4"/>
         <w:rPr>
-          <w:rFonts w:hint="cs"/>
+          <w:rtl/>
+        </w:rPr>
+      </w:pPr>
+      <w:r>
+        <w:rPr>
+          <w:rFonts w:hint="cs"/>
+          <w:rtl/>
+        </w:rPr>
+        <w:t>הצבעה חיובית לשאלה</w:t>
+      </w:r>
+    </w:p>
+    <w:p>
+      <w:pPr>
+        <w:bidi w:val="0"/>
+        <w:rPr>
+          <w:rtl/>
+        </w:rPr>
+      </w:pPr>
+      <w:r>
+        <w:rPr>
+          <w:rFonts w:ascii="Consolas" w:hAnsi="Consolas" w:cs="Consolas"/>
+          <w:color w:val="569CD6"/>
+          <w:sz w:val="19"/>
+          <w:szCs w:val="19"/>
+          <w:highlight w:val="black"/>
+        </w:rPr>
+        <w:t>public</w:t>
+      </w:r>
+      <w:r>
+        <w:rPr>
+          <w:rFonts w:ascii="Consolas" w:hAnsi="Consolas" w:cs="Consolas"/>
+          <w:color w:val="DCDCDC"/>
+          <w:sz w:val="19"/>
+          <w:szCs w:val="19"/>
+          <w:highlight w:val="black"/>
+        </w:rPr>
+        <w:t xml:space="preserve"> </w:t>
+      </w:r>
+      <w:r>
+        <w:rPr>
+          <w:rFonts w:ascii="Consolas" w:hAnsi="Consolas" w:cs="Consolas"/>
+          <w:color w:val="569CD6"/>
+          <w:sz w:val="19"/>
+          <w:szCs w:val="19"/>
+          <w:highlight w:val="black"/>
+        </w:rPr>
+        <w:t>void</w:t>
+      </w:r>
+      <w:r>
+        <w:rPr>
+          <w:rFonts w:ascii="Consolas" w:hAnsi="Consolas" w:cs="Consolas"/>
+          <w:color w:val="DCDCDC"/>
+          <w:sz w:val="19"/>
+          <w:szCs w:val="19"/>
+          <w:highlight w:val="black"/>
+        </w:rPr>
+        <w:t xml:space="preserve"> </w:t>
+      </w:r>
+      <w:r>
+        <w:rPr>
+          <w:rFonts w:ascii="Consolas" w:hAnsi="Consolas" w:cs="Consolas"/>
+          <w:color w:val="FFFFFF"/>
+          <w:sz w:val="19"/>
+          <w:szCs w:val="19"/>
+          <w:highlight w:val="black"/>
+        </w:rPr>
+        <w:t>VoteUpQuestion</w:t>
+      </w:r>
+      <w:r>
+        <w:rPr>
+          <w:rFonts w:ascii="Consolas" w:hAnsi="Consolas" w:cs="Consolas"/>
+          <w:color w:val="DCDCDC"/>
+          <w:sz w:val="19"/>
+          <w:szCs w:val="19"/>
+          <w:highlight w:val="black"/>
+        </w:rPr>
+        <w:t>(</w:t>
+      </w:r>
+      <w:r>
+        <w:rPr>
+          <w:rFonts w:ascii="Consolas" w:hAnsi="Consolas" w:cs="Consolas"/>
+          <w:color w:val="569CD6"/>
+          <w:sz w:val="19"/>
+          <w:szCs w:val="19"/>
+          <w:highlight w:val="black"/>
+        </w:rPr>
+        <w:t>int</w:t>
+      </w:r>
+      <w:r>
+        <w:rPr>
+          <w:rFonts w:ascii="Consolas" w:hAnsi="Consolas" w:cs="Consolas"/>
+          <w:color w:val="DCDCDC"/>
+          <w:sz w:val="19"/>
+          <w:szCs w:val="19"/>
+          <w:highlight w:val="black"/>
+        </w:rPr>
+        <w:t xml:space="preserve"> </w:t>
+      </w:r>
+      <w:r>
+        <w:rPr>
+          <w:rFonts w:ascii="Consolas" w:hAnsi="Consolas" w:cs="Consolas"/>
+          <w:color w:val="FFFFFF"/>
+          <w:sz w:val="19"/>
+          <w:szCs w:val="19"/>
+          <w:highlight w:val="black"/>
+        </w:rPr>
+        <w:t>questionId</w:t>
+      </w:r>
+      <w:r>
+        <w:rPr>
+          <w:rFonts w:ascii="Consolas" w:hAnsi="Consolas" w:cs="Consolas"/>
+          <w:color w:val="DCDCDC"/>
+          <w:sz w:val="19"/>
+          <w:szCs w:val="19"/>
+          <w:highlight w:val="black"/>
+        </w:rPr>
+        <w:t>)</w:t>
+      </w:r>
+    </w:p>
+    <w:p>
+      <w:pPr>
+        <w:pStyle w:val="Heading4"/>
+        <w:rPr>
+          <w:rtl/>
+        </w:rPr>
+      </w:pPr>
+      <w:r>
+        <w:rPr>
+          <w:rFonts w:hint="cs"/>
+          <w:rtl/>
+        </w:rPr>
+        <w:t>הצבעה שלילית לשאלה</w:t>
+      </w:r>
+    </w:p>
+    <w:p>
+      <w:pPr>
+        <w:bidi w:val="0"/>
+        <w:rPr>
+          <w:rtl/>
+        </w:rPr>
+      </w:pPr>
+      <w:r>
+        <w:rPr>
+          <w:rFonts w:ascii="Consolas" w:hAnsi="Consolas" w:cs="Consolas"/>
+          <w:color w:val="569CD6"/>
+          <w:sz w:val="19"/>
+          <w:szCs w:val="19"/>
+          <w:highlight w:val="black"/>
+        </w:rPr>
+        <w:t>public</w:t>
+      </w:r>
+      <w:r>
+        <w:rPr>
+          <w:rFonts w:ascii="Consolas" w:hAnsi="Consolas" w:cs="Consolas"/>
+          <w:color w:val="DCDCDC"/>
+          <w:sz w:val="19"/>
+          <w:szCs w:val="19"/>
+          <w:highlight w:val="black"/>
+        </w:rPr>
+        <w:t xml:space="preserve"> </w:t>
+      </w:r>
+      <w:r>
+        <w:rPr>
+          <w:rFonts w:ascii="Consolas" w:hAnsi="Consolas" w:cs="Consolas"/>
+          <w:color w:val="569CD6"/>
+          <w:sz w:val="19"/>
+          <w:szCs w:val="19"/>
+          <w:highlight w:val="black"/>
+        </w:rPr>
+        <w:t>void</w:t>
+      </w:r>
+      <w:r>
+        <w:rPr>
+          <w:rFonts w:ascii="Consolas" w:hAnsi="Consolas" w:cs="Consolas"/>
+          <w:color w:val="DCDCDC"/>
+          <w:sz w:val="19"/>
+          <w:szCs w:val="19"/>
+          <w:highlight w:val="black"/>
+        </w:rPr>
+        <w:t xml:space="preserve"> </w:t>
+      </w:r>
+      <w:r>
+        <w:rPr>
+          <w:rFonts w:ascii="Consolas" w:hAnsi="Consolas" w:cs="Consolas"/>
+          <w:color w:val="FFFFFF"/>
+          <w:sz w:val="19"/>
+          <w:szCs w:val="19"/>
+          <w:highlight w:val="black"/>
+        </w:rPr>
+        <w:t>VoteDownQuestion</w:t>
+      </w:r>
+      <w:r>
+        <w:rPr>
+          <w:rFonts w:ascii="Consolas" w:hAnsi="Consolas" w:cs="Consolas"/>
+          <w:color w:val="DCDCDC"/>
+          <w:sz w:val="19"/>
+          <w:szCs w:val="19"/>
+          <w:highlight w:val="black"/>
+        </w:rPr>
+        <w:t>(</w:t>
+      </w:r>
+      <w:r>
+        <w:rPr>
+          <w:rFonts w:ascii="Consolas" w:hAnsi="Consolas" w:cs="Consolas"/>
+          <w:color w:val="569CD6"/>
+          <w:sz w:val="19"/>
+          <w:szCs w:val="19"/>
+          <w:highlight w:val="black"/>
+        </w:rPr>
+        <w:t>int</w:t>
+      </w:r>
+      <w:r>
+        <w:rPr>
+          <w:rFonts w:ascii="Consolas" w:hAnsi="Consolas" w:cs="Consolas"/>
+          <w:color w:val="DCDCDC"/>
+          <w:sz w:val="19"/>
+          <w:szCs w:val="19"/>
+          <w:highlight w:val="black"/>
+        </w:rPr>
+        <w:t xml:space="preserve"> </w:t>
+      </w:r>
+      <w:r>
+        <w:rPr>
+          <w:rFonts w:ascii="Consolas" w:hAnsi="Consolas" w:cs="Consolas"/>
+          <w:color w:val="FFFFFF"/>
+          <w:sz w:val="19"/>
+          <w:szCs w:val="19"/>
+          <w:highlight w:val="black"/>
+        </w:rPr>
+        <w:t>questionId</w:t>
+      </w:r>
+      <w:r>
+        <w:rPr>
+          <w:rFonts w:ascii="Consolas" w:hAnsi="Consolas" w:cs="Consolas"/>
+          <w:color w:val="DCDCDC"/>
+          <w:sz w:val="19"/>
+          <w:szCs w:val="19"/>
+          <w:highlight w:val="black"/>
+        </w:rPr>
+        <w:t>)</w:t>
+      </w:r>
+    </w:p>
+    <w:p>
+      <w:pPr>
+        <w:pStyle w:val="Heading4"/>
+        <w:rPr>
+          <w:rtl/>
+        </w:rPr>
+      </w:pPr>
+      <w:r>
+        <w:rPr>
+          <w:rFonts w:hint="cs"/>
+          <w:rtl/>
+        </w:rPr>
+        <w:t>הצבעה חיובית לתשובה</w:t>
+      </w:r>
+    </w:p>
+    <w:p>
+      <w:pPr>
+        <w:bidi w:val="0"/>
+        <w:rPr>
+          <w:rtl/>
+        </w:rPr>
+      </w:pPr>
+      <w:r>
+        <w:rPr>
+          <w:rFonts w:ascii="Consolas" w:hAnsi="Consolas" w:cs="Consolas"/>
+          <w:color w:val="569CD6"/>
+          <w:sz w:val="19"/>
+          <w:szCs w:val="19"/>
+          <w:highlight w:val="black"/>
+        </w:rPr>
+        <w:t>public</w:t>
+      </w:r>
+      <w:r>
+        <w:rPr>
+          <w:rFonts w:ascii="Consolas" w:hAnsi="Consolas" w:cs="Consolas"/>
+          <w:color w:val="DCDCDC"/>
+          <w:sz w:val="19"/>
+          <w:szCs w:val="19"/>
+          <w:highlight w:val="black"/>
+        </w:rPr>
+        <w:t xml:space="preserve"> </w:t>
+      </w:r>
+      <w:r>
+        <w:rPr>
+          <w:rFonts w:ascii="Consolas" w:hAnsi="Consolas" w:cs="Consolas"/>
+          <w:color w:val="569CD6"/>
+          <w:sz w:val="19"/>
+          <w:szCs w:val="19"/>
+          <w:highlight w:val="black"/>
+        </w:rPr>
+        <w:t>void</w:t>
+      </w:r>
+      <w:r>
+        <w:rPr>
+          <w:rFonts w:ascii="Consolas" w:hAnsi="Consolas" w:cs="Consolas"/>
+          <w:color w:val="DCDCDC"/>
+          <w:sz w:val="19"/>
+          <w:szCs w:val="19"/>
+          <w:highlight w:val="black"/>
+        </w:rPr>
+        <w:t xml:space="preserve"> </w:t>
+      </w:r>
+      <w:r>
+        <w:rPr>
+          <w:rFonts w:ascii="Consolas" w:hAnsi="Consolas" w:cs="Consolas"/>
+          <w:color w:val="FFFFFF"/>
+          <w:sz w:val="19"/>
+          <w:szCs w:val="19"/>
+          <w:highlight w:val="black"/>
+        </w:rPr>
+        <w:t>VoteUpAnswer</w:t>
+      </w:r>
+      <w:r>
+        <w:rPr>
+          <w:rFonts w:ascii="Consolas" w:hAnsi="Consolas" w:cs="Consolas"/>
+          <w:color w:val="DCDCDC"/>
+          <w:sz w:val="19"/>
+          <w:szCs w:val="19"/>
+          <w:highlight w:val="black"/>
+        </w:rPr>
+        <w:t>(</w:t>
+      </w:r>
+      <w:r>
+        <w:rPr>
+          <w:rFonts w:ascii="Consolas" w:hAnsi="Consolas" w:cs="Consolas"/>
+          <w:color w:val="569CD6"/>
+          <w:sz w:val="19"/>
+          <w:szCs w:val="19"/>
+          <w:highlight w:val="black"/>
+        </w:rPr>
+        <w:t>int</w:t>
+      </w:r>
+      <w:r>
+        <w:rPr>
+          <w:rFonts w:ascii="Consolas" w:hAnsi="Consolas" w:cs="Consolas"/>
+          <w:color w:val="DCDCDC"/>
+          <w:sz w:val="19"/>
+          <w:szCs w:val="19"/>
+          <w:highlight w:val="black"/>
+        </w:rPr>
+        <w:t xml:space="preserve"> </w:t>
+      </w:r>
+      <w:r>
+        <w:rPr>
+          <w:rFonts w:ascii="Consolas" w:hAnsi="Consolas" w:cs="Consolas"/>
+          <w:color w:val="FFFFFF"/>
+          <w:sz w:val="19"/>
+          <w:szCs w:val="19"/>
+          <w:highlight w:val="black"/>
+        </w:rPr>
+        <w:t>answerId</w:t>
+      </w:r>
+      <w:r>
+        <w:rPr>
+          <w:rFonts w:ascii="Consolas" w:hAnsi="Consolas" w:cs="Consolas"/>
+          <w:color w:val="DCDCDC"/>
+          <w:sz w:val="19"/>
+          <w:szCs w:val="19"/>
+          <w:highlight w:val="black"/>
+        </w:rPr>
+        <w:t>)</w:t>
+      </w:r>
+    </w:p>
+    <w:p>
+      <w:pPr>
+        <w:pStyle w:val="Heading4"/>
+        <w:rPr>
+          <w:rtl/>
+        </w:rPr>
+      </w:pPr>
+      <w:r>
+        <w:rPr>
+          <w:rFonts w:hint="cs"/>
+          <w:rtl/>
+        </w:rPr>
+        <w:t>הצבעה שלילית לשאלה</w:t>
+      </w:r>
+    </w:p>
+    <w:p>
+      <w:pPr>
+        <w:bidi w:val="0"/>
+        <w:rPr>
+          <w:rtl/>
+        </w:rPr>
+      </w:pPr>
+      <w:r>
+        <w:rPr>
+          <w:rFonts w:ascii="Consolas" w:hAnsi="Consolas" w:cs="Consolas"/>
+          <w:color w:val="569CD6"/>
+          <w:sz w:val="19"/>
+          <w:szCs w:val="19"/>
+          <w:highlight w:val="black"/>
+        </w:rPr>
+        <w:t>public</w:t>
+      </w:r>
+      <w:r>
+        <w:rPr>
+          <w:rFonts w:ascii="Consolas" w:hAnsi="Consolas" w:cs="Consolas"/>
+          <w:color w:val="DCDCDC"/>
+          <w:sz w:val="19"/>
+          <w:szCs w:val="19"/>
+          <w:highlight w:val="black"/>
+        </w:rPr>
+        <w:t xml:space="preserve"> </w:t>
+      </w:r>
+      <w:r>
+        <w:rPr>
+          <w:rFonts w:ascii="Consolas" w:hAnsi="Consolas" w:cs="Consolas"/>
+          <w:color w:val="569CD6"/>
+          <w:sz w:val="19"/>
+          <w:szCs w:val="19"/>
+          <w:highlight w:val="black"/>
+        </w:rPr>
+        <w:t>void</w:t>
+      </w:r>
+      <w:r>
+        <w:rPr>
+          <w:rFonts w:ascii="Consolas" w:hAnsi="Consolas" w:cs="Consolas"/>
+          <w:color w:val="DCDCDC"/>
+          <w:sz w:val="19"/>
+          <w:szCs w:val="19"/>
+          <w:highlight w:val="black"/>
+        </w:rPr>
+        <w:t xml:space="preserve"> </w:t>
+      </w:r>
+      <w:r>
+        <w:rPr>
+          <w:rFonts w:ascii="Consolas" w:hAnsi="Consolas" w:cs="Consolas"/>
+          <w:color w:val="FFFFFF"/>
+          <w:sz w:val="19"/>
+          <w:szCs w:val="19"/>
+          <w:highlight w:val="black"/>
+        </w:rPr>
+        <w:t>VoteDownAnswer</w:t>
+      </w:r>
+      <w:r>
+        <w:rPr>
+          <w:rFonts w:ascii="Consolas" w:hAnsi="Consolas" w:cs="Consolas"/>
+          <w:color w:val="DCDCDC"/>
+          <w:sz w:val="19"/>
+          <w:szCs w:val="19"/>
+          <w:highlight w:val="black"/>
+        </w:rPr>
+        <w:t>(</w:t>
+      </w:r>
+      <w:r>
+        <w:rPr>
+          <w:rFonts w:ascii="Consolas" w:hAnsi="Consolas" w:cs="Consolas"/>
+          <w:color w:val="569CD6"/>
+          <w:sz w:val="19"/>
+          <w:szCs w:val="19"/>
+          <w:highlight w:val="black"/>
+        </w:rPr>
+        <w:t>int</w:t>
+      </w:r>
+      <w:r>
+        <w:rPr>
+          <w:rFonts w:ascii="Consolas" w:hAnsi="Consolas" w:cs="Consolas"/>
+          <w:color w:val="DCDCDC"/>
+          <w:sz w:val="19"/>
+          <w:szCs w:val="19"/>
+          <w:highlight w:val="black"/>
+        </w:rPr>
+        <w:t xml:space="preserve"> </w:t>
+      </w:r>
+      <w:r>
+        <w:rPr>
+          <w:rFonts w:ascii="Consolas" w:hAnsi="Consolas" w:cs="Consolas"/>
+          <w:color w:val="FFFFFF"/>
+          <w:sz w:val="19"/>
+          <w:szCs w:val="19"/>
+          <w:highlight w:val="black"/>
+        </w:rPr>
+        <w:t>answerId</w:t>
+      </w:r>
+      <w:r>
+        <w:rPr>
+          <w:rFonts w:ascii="Consolas" w:hAnsi="Consolas" w:cs="Consolas"/>
+          <w:color w:val="DCDCDC"/>
+          <w:sz w:val="19"/>
+          <w:szCs w:val="19"/>
+          <w:highlight w:val="black"/>
+        </w:rPr>
+        <w:t>)</w:t>
+      </w:r>
+    </w:p>
+    <w:p>
+      <w:pPr>
+        <w:pStyle w:val="Heading4"/>
+        <w:rPr>
           <w:rtl/>
         </w:rPr>
       </w:pPr>
@@ -2218,16 +3049,12 @@
           <w:rtl/>
         </w:rPr>
         <w:lastRenderedPageBreak/>
-        <w:t>הצבעה חיובית לשאלה</w:t>
+        <w:t>העלאת מספר גרסה לשאלה</w:t>
       </w:r>
     </w:p>
     <w:p>
       <w:pPr>
         <w:bidi w:val="0"/>
-        <w:rPr>
-          <w:rFonts w:hint="cs"/>
-          <w:rtl/>
-        </w:rPr>
       </w:pPr>
       <w:r>
         <w:rPr>
@@ -2277,7 +3104,7 @@
           <w:szCs w:val="19"/>
           <w:highlight w:val="black"/>
         </w:rPr>
-        <w:t>VoteUpQuestion</w:t>
+        <w:t>IncrementVersion</w:t>
       </w:r>
       <w:r>
         <w:rPr>
@@ -2334,503 +3161,6 @@
       <w:pPr>
         <w:pStyle w:val="Heading4"/>
         <w:rPr>
-          <w:rFonts w:hint="cs"/>
-          <w:rtl/>
-        </w:rPr>
-      </w:pPr>
-      <w:r>
-        <w:rPr>
-          <w:rFonts w:hint="cs"/>
-          <w:rtl/>
-        </w:rPr>
-        <w:t>הצבעה שלילית לשאלה</w:t>
-      </w:r>
-    </w:p>
-    <w:p>
-      <w:pPr>
-        <w:bidi w:val="0"/>
-        <w:rPr>
-          <w:rFonts w:hint="cs"/>
-          <w:rtl/>
-        </w:rPr>
-      </w:pPr>
-      <w:r>
-        <w:rPr>
-          <w:rFonts w:ascii="Consolas" w:hAnsi="Consolas" w:cs="Consolas"/>
-          <w:color w:val="569CD6"/>
-          <w:sz w:val="19"/>
-          <w:szCs w:val="19"/>
-          <w:highlight w:val="black"/>
-        </w:rPr>
-        <w:t>public</w:t>
-      </w:r>
-      <w:r>
-        <w:rPr>
-          <w:rFonts w:ascii="Consolas" w:hAnsi="Consolas" w:cs="Consolas"/>
-          <w:color w:val="DCDCDC"/>
-          <w:sz w:val="19"/>
-          <w:szCs w:val="19"/>
-          <w:highlight w:val="black"/>
-        </w:rPr>
-        <w:t xml:space="preserve"> </w:t>
-      </w:r>
-      <w:r>
-        <w:rPr>
-          <w:rFonts w:ascii="Consolas" w:hAnsi="Consolas" w:cs="Consolas"/>
-          <w:color w:val="569CD6"/>
-          <w:sz w:val="19"/>
-          <w:szCs w:val="19"/>
-          <w:highlight w:val="black"/>
-        </w:rPr>
-        <w:t>void</w:t>
-      </w:r>
-      <w:r>
-        <w:rPr>
-          <w:rFonts w:ascii="Consolas" w:hAnsi="Consolas" w:cs="Consolas"/>
-          <w:color w:val="DCDCDC"/>
-          <w:sz w:val="19"/>
-          <w:szCs w:val="19"/>
-          <w:highlight w:val="black"/>
-        </w:rPr>
-        <w:t xml:space="preserve"> </w:t>
-      </w:r>
-      <w:r>
-        <w:rPr>
-          <w:rFonts w:ascii="Consolas" w:hAnsi="Consolas" w:cs="Consolas"/>
-          <w:color w:val="FFFFFF"/>
-          <w:sz w:val="19"/>
-          <w:szCs w:val="19"/>
-          <w:highlight w:val="black"/>
-        </w:rPr>
-        <w:t>VoteDownQuestion</w:t>
-      </w:r>
-      <w:r>
-        <w:rPr>
-          <w:rFonts w:ascii="Consolas" w:hAnsi="Consolas" w:cs="Consolas"/>
-          <w:color w:val="DCDCDC"/>
-          <w:sz w:val="19"/>
-          <w:szCs w:val="19"/>
-          <w:highlight w:val="black"/>
-        </w:rPr>
-        <w:t>(</w:t>
-      </w:r>
-      <w:r>
-        <w:rPr>
-          <w:rFonts w:ascii="Consolas" w:hAnsi="Consolas" w:cs="Consolas"/>
-          <w:color w:val="569CD6"/>
-          <w:sz w:val="19"/>
-          <w:szCs w:val="19"/>
-          <w:highlight w:val="black"/>
-        </w:rPr>
-        <w:t>int</w:t>
-      </w:r>
-      <w:r>
-        <w:rPr>
-          <w:rFonts w:ascii="Consolas" w:hAnsi="Consolas" w:cs="Consolas"/>
-          <w:color w:val="DCDCDC"/>
-          <w:sz w:val="19"/>
-          <w:szCs w:val="19"/>
-          <w:highlight w:val="black"/>
-        </w:rPr>
-        <w:t xml:space="preserve"> </w:t>
-      </w:r>
-      <w:r>
-        <w:rPr>
-          <w:rFonts w:ascii="Consolas" w:hAnsi="Consolas" w:cs="Consolas"/>
-          <w:color w:val="FFFFFF"/>
-          <w:sz w:val="19"/>
-          <w:szCs w:val="19"/>
-          <w:highlight w:val="black"/>
-        </w:rPr>
-        <w:t>questionId</w:t>
-      </w:r>
-      <w:r>
-        <w:rPr>
-          <w:rFonts w:ascii="Consolas" w:hAnsi="Consolas" w:cs="Consolas"/>
-          <w:color w:val="DCDCDC"/>
-          <w:sz w:val="19"/>
-          <w:szCs w:val="19"/>
-          <w:highlight w:val="black"/>
-        </w:rPr>
-        <w:t>)</w:t>
-      </w:r>
-    </w:p>
-    <w:p>
-      <w:pPr>
-        <w:pStyle w:val="Heading4"/>
-        <w:rPr>
-          <w:rFonts w:hint="cs"/>
-          <w:rtl/>
-        </w:rPr>
-      </w:pPr>
-      <w:r>
-        <w:rPr>
-          <w:rFonts w:hint="cs"/>
-          <w:rtl/>
-        </w:rPr>
-        <w:t>הצבעה חיובית לתשובה</w:t>
-      </w:r>
-    </w:p>
-    <w:p>
-      <w:pPr>
-        <w:bidi w:val="0"/>
-        <w:rPr>
-          <w:rFonts w:hint="cs"/>
-          <w:rtl/>
-        </w:rPr>
-      </w:pPr>
-      <w:r>
-        <w:rPr>
-          <w:rFonts w:ascii="Consolas" w:hAnsi="Consolas" w:cs="Consolas"/>
-          <w:color w:val="569CD6"/>
-          <w:sz w:val="19"/>
-          <w:szCs w:val="19"/>
-          <w:highlight w:val="black"/>
-        </w:rPr>
-        <w:t>public</w:t>
-      </w:r>
-      <w:r>
-        <w:rPr>
-          <w:rFonts w:ascii="Consolas" w:hAnsi="Consolas" w:cs="Consolas"/>
-          <w:color w:val="DCDCDC"/>
-          <w:sz w:val="19"/>
-          <w:szCs w:val="19"/>
-          <w:highlight w:val="black"/>
-        </w:rPr>
-        <w:t xml:space="preserve"> </w:t>
-      </w:r>
-      <w:r>
-        <w:rPr>
-          <w:rFonts w:ascii="Consolas" w:hAnsi="Consolas" w:cs="Consolas"/>
-          <w:color w:val="569CD6"/>
-          <w:sz w:val="19"/>
-          <w:szCs w:val="19"/>
-          <w:highlight w:val="black"/>
-        </w:rPr>
-        <w:t>void</w:t>
-      </w:r>
-      <w:r>
-        <w:rPr>
-          <w:rFonts w:ascii="Consolas" w:hAnsi="Consolas" w:cs="Consolas"/>
-          <w:color w:val="DCDCDC"/>
-          <w:sz w:val="19"/>
-          <w:szCs w:val="19"/>
-          <w:highlight w:val="black"/>
-        </w:rPr>
-        <w:t xml:space="preserve"> </w:t>
-      </w:r>
-      <w:r>
-        <w:rPr>
-          <w:rFonts w:ascii="Consolas" w:hAnsi="Consolas" w:cs="Consolas"/>
-          <w:color w:val="FFFFFF"/>
-          <w:sz w:val="19"/>
-          <w:szCs w:val="19"/>
-          <w:highlight w:val="black"/>
-        </w:rPr>
-        <w:t>VoteUpAnswer</w:t>
-      </w:r>
-      <w:r>
-        <w:rPr>
-          <w:rFonts w:ascii="Consolas" w:hAnsi="Consolas" w:cs="Consolas"/>
-          <w:color w:val="DCDCDC"/>
-          <w:sz w:val="19"/>
-          <w:szCs w:val="19"/>
-          <w:highlight w:val="black"/>
-        </w:rPr>
-        <w:t>(</w:t>
-      </w:r>
-      <w:r>
-        <w:rPr>
-          <w:rFonts w:ascii="Consolas" w:hAnsi="Consolas" w:cs="Consolas"/>
-          <w:color w:val="569CD6"/>
-          <w:sz w:val="19"/>
-          <w:szCs w:val="19"/>
-          <w:highlight w:val="black"/>
-        </w:rPr>
-        <w:t>int</w:t>
-      </w:r>
-      <w:r>
-        <w:rPr>
-          <w:rFonts w:ascii="Consolas" w:hAnsi="Consolas" w:cs="Consolas"/>
-          <w:color w:val="DCDCDC"/>
-          <w:sz w:val="19"/>
-          <w:szCs w:val="19"/>
-          <w:highlight w:val="black"/>
-        </w:rPr>
-        <w:t xml:space="preserve"> </w:t>
-      </w:r>
-      <w:r>
-        <w:rPr>
-          <w:rFonts w:ascii="Consolas" w:hAnsi="Consolas" w:cs="Consolas"/>
-          <w:color w:val="FFFFFF"/>
-          <w:sz w:val="19"/>
-          <w:szCs w:val="19"/>
-          <w:highlight w:val="black"/>
-        </w:rPr>
-        <w:t>answerId</w:t>
-      </w:r>
-      <w:r>
-        <w:rPr>
-          <w:rFonts w:ascii="Consolas" w:hAnsi="Consolas" w:cs="Consolas"/>
-          <w:color w:val="DCDCDC"/>
-          <w:sz w:val="19"/>
-          <w:szCs w:val="19"/>
-          <w:highlight w:val="black"/>
-        </w:rPr>
-        <w:t>)</w:t>
-      </w:r>
-    </w:p>
-    <w:p>
-      <w:pPr>
-        <w:pStyle w:val="Heading4"/>
-        <w:rPr>
-          <w:rFonts w:hint="cs"/>
-          <w:rtl/>
-        </w:rPr>
-      </w:pPr>
-      <w:r>
-        <w:rPr>
-          <w:rFonts w:hint="cs"/>
-          <w:rtl/>
-        </w:rPr>
-        <w:t>הצבעה שלילית לשאלה</w:t>
-      </w:r>
-    </w:p>
-    <w:p>
-      <w:pPr>
-        <w:bidi w:val="0"/>
-        <w:rPr>
-          <w:rFonts w:hint="cs"/>
-          <w:rtl/>
-        </w:rPr>
-      </w:pPr>
-      <w:r>
-        <w:rPr>
-          <w:rFonts w:ascii="Consolas" w:hAnsi="Consolas" w:cs="Consolas"/>
-          <w:color w:val="569CD6"/>
-          <w:sz w:val="19"/>
-          <w:szCs w:val="19"/>
-          <w:highlight w:val="black"/>
-        </w:rPr>
-        <w:t>public</w:t>
-      </w:r>
-      <w:r>
-        <w:rPr>
-          <w:rFonts w:ascii="Consolas" w:hAnsi="Consolas" w:cs="Consolas"/>
-          <w:color w:val="DCDCDC"/>
-          <w:sz w:val="19"/>
-          <w:szCs w:val="19"/>
-          <w:highlight w:val="black"/>
-        </w:rPr>
-        <w:t xml:space="preserve"> </w:t>
-      </w:r>
-      <w:r>
-        <w:rPr>
-          <w:rFonts w:ascii="Consolas" w:hAnsi="Consolas" w:cs="Consolas"/>
-          <w:color w:val="569CD6"/>
-          <w:sz w:val="19"/>
-          <w:szCs w:val="19"/>
-          <w:highlight w:val="black"/>
-        </w:rPr>
-        <w:t>void</w:t>
-      </w:r>
-      <w:r>
-        <w:rPr>
-          <w:rFonts w:ascii="Consolas" w:hAnsi="Consolas" w:cs="Consolas"/>
-          <w:color w:val="DCDCDC"/>
-          <w:sz w:val="19"/>
-          <w:szCs w:val="19"/>
-          <w:highlight w:val="black"/>
-        </w:rPr>
-        <w:t xml:space="preserve"> </w:t>
-      </w:r>
-      <w:r>
-        <w:rPr>
-          <w:rFonts w:ascii="Consolas" w:hAnsi="Consolas" w:cs="Consolas"/>
-          <w:color w:val="FFFFFF"/>
-          <w:sz w:val="19"/>
-          <w:szCs w:val="19"/>
-          <w:highlight w:val="black"/>
-        </w:rPr>
-        <w:t>VoteDownAnswer</w:t>
-      </w:r>
-      <w:r>
-        <w:rPr>
-          <w:rFonts w:ascii="Consolas" w:hAnsi="Consolas" w:cs="Consolas"/>
-          <w:color w:val="DCDCDC"/>
-          <w:sz w:val="19"/>
-          <w:szCs w:val="19"/>
-          <w:highlight w:val="black"/>
-        </w:rPr>
-        <w:t>(</w:t>
-      </w:r>
-      <w:r>
-        <w:rPr>
-          <w:rFonts w:ascii="Consolas" w:hAnsi="Consolas" w:cs="Consolas"/>
-          <w:color w:val="569CD6"/>
-          <w:sz w:val="19"/>
-          <w:szCs w:val="19"/>
-          <w:highlight w:val="black"/>
-        </w:rPr>
-        <w:t>int</w:t>
-      </w:r>
-      <w:r>
-        <w:rPr>
-          <w:rFonts w:ascii="Consolas" w:hAnsi="Consolas" w:cs="Consolas"/>
-          <w:color w:val="DCDCDC"/>
-          <w:sz w:val="19"/>
-          <w:szCs w:val="19"/>
-          <w:highlight w:val="black"/>
-        </w:rPr>
-        <w:t xml:space="preserve"> </w:t>
-      </w:r>
-      <w:r>
-        <w:rPr>
-          <w:rFonts w:ascii="Consolas" w:hAnsi="Consolas" w:cs="Consolas"/>
-          <w:color w:val="FFFFFF"/>
-          <w:sz w:val="19"/>
-          <w:szCs w:val="19"/>
-          <w:highlight w:val="black"/>
-        </w:rPr>
-        <w:t>answerId</w:t>
-      </w:r>
-      <w:r>
-        <w:rPr>
-          <w:rFonts w:ascii="Consolas" w:hAnsi="Consolas" w:cs="Consolas"/>
-          <w:color w:val="DCDCDC"/>
-          <w:sz w:val="19"/>
-          <w:szCs w:val="19"/>
-          <w:highlight w:val="black"/>
-        </w:rPr>
-        <w:t>)</w:t>
-      </w:r>
-    </w:p>
-    <w:p>
-      <w:pPr>
-        <w:pStyle w:val="Heading4"/>
-        <w:rPr>
-          <w:rFonts w:hint="cs"/>
-          <w:rtl/>
-        </w:rPr>
-      </w:pPr>
-      <w:r>
-        <w:rPr>
-          <w:rFonts w:hint="cs"/>
-          <w:rtl/>
-        </w:rPr>
-        <w:t>העלאת מספר גרסה לשאלה</w:t>
-      </w:r>
-    </w:p>
-    <w:p>
-      <w:pPr>
-        <w:bidi w:val="0"/>
-      </w:pPr>
-      <w:r>
-        <w:rPr>
-          <w:rFonts w:ascii="Consolas" w:hAnsi="Consolas" w:cs="Consolas"/>
-          <w:color w:val="569CD6"/>
-          <w:sz w:val="19"/>
-          <w:szCs w:val="19"/>
-          <w:highlight w:val="black"/>
-        </w:rPr>
-        <w:t>public</w:t>
-      </w:r>
-      <w:r>
-        <w:rPr>
-          <w:rFonts w:ascii="Consolas" w:hAnsi="Consolas" w:cs="Consolas"/>
-          <w:color w:val="DCDCDC"/>
-          <w:sz w:val="19"/>
-          <w:szCs w:val="19"/>
-          <w:highlight w:val="black"/>
-        </w:rPr>
-        <w:t xml:space="preserve"> </w:t>
-      </w:r>
-      <w:r>
-        <w:rPr>
-          <w:rFonts w:ascii="Consolas" w:hAnsi="Consolas" w:cs="Consolas"/>
-          <w:color w:val="569CD6"/>
-          <w:sz w:val="19"/>
-          <w:szCs w:val="19"/>
-          <w:highlight w:val="black"/>
-        </w:rPr>
-        <w:t>void</w:t>
-      </w:r>
-      <w:r>
-        <w:rPr>
-          <w:rFonts w:ascii="Consolas" w:hAnsi="Consolas" w:cs="Consolas"/>
-          <w:color w:val="DCDCDC"/>
-          <w:sz w:val="19"/>
-          <w:szCs w:val="19"/>
-          <w:highlight w:val="black"/>
-        </w:rPr>
-        <w:t xml:space="preserve"> </w:t>
-      </w:r>
-      <w:r>
-        <w:rPr>
-          <w:rFonts w:ascii="Consolas" w:hAnsi="Consolas" w:cs="Consolas"/>
-          <w:color w:val="FFFFFF"/>
-          <w:sz w:val="19"/>
-          <w:szCs w:val="19"/>
-          <w:highlight w:val="black"/>
-        </w:rPr>
-        <w:t>IncrementVersion</w:t>
-      </w:r>
-      <w:r>
-        <w:rPr>
-          <w:rFonts w:ascii="Consolas" w:hAnsi="Consolas" w:cs="Consolas"/>
-          <w:color w:val="DCDCDC"/>
-          <w:sz w:val="19"/>
-          <w:szCs w:val="19"/>
-          <w:highlight w:val="black"/>
-        </w:rPr>
-        <w:t>(</w:t>
-      </w:r>
-      <w:r>
-        <w:rPr>
-          <w:rFonts w:ascii="Consolas" w:hAnsi="Consolas" w:cs="Consolas"/>
-          <w:color w:val="569CD6"/>
-          <w:sz w:val="19"/>
-          <w:szCs w:val="19"/>
-          <w:highlight w:val="black"/>
-        </w:rPr>
-        <w:t>int</w:t>
-      </w:r>
-      <w:r>
-        <w:rPr>
-          <w:rFonts w:ascii="Consolas" w:hAnsi="Consolas" w:cs="Consolas"/>
-          <w:color w:val="DCDCDC"/>
-          <w:sz w:val="19"/>
-          <w:szCs w:val="19"/>
-          <w:highlight w:val="black"/>
-        </w:rPr>
-        <w:t xml:space="preserve"> </w:t>
-      </w:r>
-      <w:r>
-        <w:rPr>
-          <w:rFonts w:ascii="Consolas" w:hAnsi="Consolas" w:cs="Consolas"/>
-          <w:color w:val="FFFFFF"/>
-          <w:sz w:val="19"/>
-          <w:szCs w:val="19"/>
-          <w:highlight w:val="black"/>
-        </w:rPr>
-        <w:t>questionId</w:t>
-      </w:r>
-      <w:r>
-        <w:rPr>
-          <w:rFonts w:ascii="Consolas" w:hAnsi="Consolas" w:cs="Consolas"/>
-          <w:color w:val="DCDCDC"/>
-          <w:sz w:val="19"/>
-          <w:szCs w:val="19"/>
-          <w:highlight w:val="black"/>
-        </w:rPr>
-        <w:t>)</w:t>
-      </w:r>
-    </w:p>
-    <w:p>
-      <w:pPr>
-        <w:pStyle w:val="Heading4"/>
-        <w:rPr>
-          <w:rFonts w:hint="cs"/>
           <w:rtl/>
         </w:rPr>
       </w:pPr>
@@ -2845,7 +3175,6 @@
     <w:p>
       <w:pPr>
         <w:rPr>
-          <w:rFonts w:hint="cs"/>
           <w:rtl/>
         </w:rPr>
       </w:pPr>
@@ -3009,7 +3338,6 @@
     <w:p>
       <w:pPr>
         <w:rPr>
-          <w:rFonts w:hint="cs"/>
           <w:rtl/>
         </w:rPr>
       </w:pPr>
@@ -3219,7 +3547,7 @@
         <w:bidi w:val="0"/>
         <w:jc w:val="right"/>
         <w:rPr>
-          <w:rFonts w:cstheme="minorBidi" w:hint="cs"/>
+          <w:rFonts w:cstheme="minorBidi"/>
           <w:rtl/>
         </w:rPr>
       </w:pPr>
@@ -3415,7 +3743,7 @@
         <w:bidi w:val="0"/>
         <w:jc w:val="right"/>
         <w:rPr>
-          <w:rFonts w:cstheme="minorBidi" w:hint="cs"/>
+          <w:rFonts w:cstheme="minorBidi"/>
           <w:rtl/>
         </w:rPr>
       </w:pPr>
@@ -3576,7 +3904,6 @@
     <w:p>
       <w:pPr>
         <w:rPr>
-          <w:rFonts w:hint="cs"/>
           <w:rtl/>
         </w:rPr>
       </w:pPr>
@@ -3727,7 +4054,7 @@
       <w:pPr>
         <w:pStyle w:val="Heading4"/>
         <w:rPr>
-          <w:rFonts w:cstheme="minorBidi" w:hint="cs"/>
+          <w:rFonts w:cstheme="minorBidi"/>
           <w:rtl/>
         </w:rPr>
       </w:pPr>
@@ -3742,7 +4069,6 @@
     <w:p>
       <w:pPr>
         <w:rPr>
-          <w:rFonts w:hint="cs"/>
           <w:rtl/>
         </w:rPr>
       </w:pPr>
@@ -3901,7 +4227,6 @@
     <w:p>
       <w:pPr>
         <w:rPr>
-          <w:rFonts w:hint="cs"/>
           <w:rtl/>
         </w:rPr>
       </w:pPr>
@@ -4357,7 +4682,6 @@
         <w:adjustRightInd w:val="0"/>
         <w:spacing w:after="0" w:line="240" w:lineRule="auto"/>
         <w:rPr>
-          <w:rFonts w:hint="cs"/>
           <w:rtl/>
         </w:rPr>
       </w:pPr>
@@ -4376,7 +4700,6 @@
         <w:adjustRightInd w:val="0"/>
         <w:spacing w:after="0" w:line="240" w:lineRule="auto"/>
         <w:rPr>
-          <w:rFonts w:hint="cs"/>
           <w:rtl/>
         </w:rPr>
       </w:pPr>
@@ -4576,264 +4899,259 @@
           <w:szCs w:val="19"/>
           <w:highlight w:val="black"/>
         </w:rPr>
+        <w:t>public</w:t>
+      </w:r>
+      <w:r>
+        <w:rPr>
+          <w:rFonts w:ascii="Consolas" w:hAnsi="Consolas" w:cs="Consolas"/>
+          <w:color w:val="DCDCDC"/>
+          <w:sz w:val="19"/>
+          <w:szCs w:val="19"/>
+          <w:highlight w:val="black"/>
+        </w:rPr>
+        <w:t xml:space="preserve"> </w:t>
+      </w:r>
+      <w:r>
+        <w:rPr>
+          <w:rFonts w:ascii="Consolas" w:hAnsi="Consolas" w:cs="Consolas"/>
+          <w:color w:val="569CD6"/>
+          <w:sz w:val="19"/>
+          <w:szCs w:val="19"/>
+          <w:highlight w:val="black"/>
+        </w:rPr>
+        <w:t>int</w:t>
+      </w:r>
+      <w:r>
+        <w:rPr>
+          <w:rFonts w:ascii="Consolas" w:hAnsi="Consolas" w:cs="Consolas"/>
+          <w:color w:val="DCDCDC"/>
+          <w:sz w:val="19"/>
+          <w:szCs w:val="19"/>
+          <w:highlight w:val="black"/>
+        </w:rPr>
+        <w:t xml:space="preserve"> </w:t>
+      </w:r>
+      <w:r>
+        <w:rPr>
+          <w:rFonts w:ascii="Consolas" w:hAnsi="Consolas" w:cs="Consolas"/>
+          <w:color w:val="FFFFFF"/>
+          <w:sz w:val="19"/>
+          <w:szCs w:val="19"/>
+          <w:highlight w:val="black"/>
+        </w:rPr>
+        <w:t>GetAnswerRankingHistory</w:t>
+      </w:r>
+      <w:r>
+        <w:rPr>
+          <w:rFonts w:ascii="Consolas" w:hAnsi="Consolas" w:cs="Consolas"/>
+          <w:color w:val="DCDCDC"/>
+          <w:sz w:val="19"/>
+          <w:szCs w:val="19"/>
+          <w:highlight w:val="black"/>
+        </w:rPr>
+        <w:t>(</w:t>
+      </w:r>
+      <w:r>
+        <w:rPr>
+          <w:rFonts w:ascii="Consolas" w:hAnsi="Consolas" w:cs="Consolas"/>
+          <w:color w:val="569CD6"/>
+          <w:sz w:val="19"/>
+          <w:szCs w:val="19"/>
+          <w:highlight w:val="black"/>
+        </w:rPr>
+        <w:t>int</w:t>
+      </w:r>
+      <w:r>
+        <w:rPr>
+          <w:rFonts w:ascii="Consolas" w:hAnsi="Consolas" w:cs="Consolas"/>
+          <w:color w:val="DCDCDC"/>
+          <w:sz w:val="19"/>
+          <w:szCs w:val="19"/>
+          <w:highlight w:val="black"/>
+        </w:rPr>
+        <w:t xml:space="preserve"> </w:t>
+      </w:r>
+      <w:r>
+        <w:rPr>
+          <w:rFonts w:ascii="Consolas" w:hAnsi="Consolas" w:cs="Consolas"/>
+          <w:color w:val="FFFFFF"/>
+          <w:sz w:val="19"/>
+          <w:szCs w:val="19"/>
+          <w:highlight w:val="black"/>
+        </w:rPr>
+        <w:t>answerId</w:t>
+      </w:r>
+      <w:r>
+        <w:rPr>
+          <w:rFonts w:ascii="Consolas" w:hAnsi="Consolas" w:cs="Consolas"/>
+          <w:color w:val="DCDCDC"/>
+          <w:sz w:val="19"/>
+          <w:szCs w:val="19"/>
+          <w:highlight w:val="black"/>
+        </w:rPr>
+        <w:t xml:space="preserve">, </w:t>
+      </w:r>
+      <w:r>
+        <w:rPr>
+          <w:rFonts w:ascii="Consolas" w:hAnsi="Consolas" w:cs="Consolas"/>
+          <w:color w:val="569CD6"/>
+          <w:sz w:val="19"/>
+          <w:szCs w:val="19"/>
+          <w:highlight w:val="black"/>
+        </w:rPr>
+        <w:t>int</w:t>
+      </w:r>
+      <w:r>
+        <w:rPr>
+          <w:rFonts w:ascii="Consolas" w:hAnsi="Consolas" w:cs="Consolas"/>
+          <w:color w:val="DCDCDC"/>
+          <w:sz w:val="19"/>
+          <w:szCs w:val="19"/>
+          <w:highlight w:val="black"/>
+        </w:rPr>
+        <w:t xml:space="preserve"> </w:t>
+      </w:r>
+      <w:r>
+        <w:rPr>
+          <w:rFonts w:ascii="Consolas" w:hAnsi="Consolas" w:cs="Consolas"/>
+          <w:color w:val="FFFFFF"/>
+          <w:sz w:val="19"/>
+          <w:szCs w:val="19"/>
+          <w:highlight w:val="black"/>
+        </w:rPr>
+        <w:t>userId</w:t>
+      </w:r>
+      <w:r>
+        <w:rPr>
+          <w:rFonts w:ascii="Consolas" w:hAnsi="Consolas" w:cs="Consolas"/>
+          <w:color w:val="DCDCDC"/>
+          <w:sz w:val="19"/>
+          <w:szCs w:val="19"/>
+          <w:highlight w:val="black"/>
+        </w:rPr>
+        <w:t>)</w:t>
+      </w:r>
+    </w:p>
+    <w:p>
+      <w:pPr>
+        <w:bidi w:val="0"/>
+      </w:pPr>
+      <w:r>
+        <w:rPr>
+          <w:rFonts w:ascii="Consolas" w:hAnsi="Consolas" w:cs="Consolas"/>
+          <w:color w:val="DCDCDC"/>
+          <w:sz w:val="19"/>
+          <w:szCs w:val="19"/>
+          <w:highlight w:val="black"/>
+        </w:rPr>
+        <w:t xml:space="preserve"> </w:t>
+      </w:r>
+    </w:p>
+    <w:p>
+      <w:pPr>
+        <w:pStyle w:val="Heading3"/>
+        <w:rPr>
+          <w:rtl/>
+        </w:rPr>
+      </w:pPr>
+      <w:r>
+        <w:rPr>
+          <w:rFonts w:hint="cs"/>
+          <w:rtl/>
+        </w:rPr>
+        <w:t xml:space="preserve">שירותי התרעות </w:t>
+      </w:r>
+      <w:r>
+        <w:t>Notifications</w:t>
+      </w:r>
+    </w:p>
+    <w:p>
+      <w:pPr>
+        <w:rPr>
+          <w:rtl/>
+        </w:rPr>
+      </w:pPr>
+      <w:r>
+        <w:rPr>
+          <w:rFonts w:hint="cs"/>
+          <w:rtl/>
+        </w:rPr>
+        <w:t>מחלקה זו משמשת לטיפול בנושא ההתרעות. היא מכילה מתודות לשמירה של התרעות לבסיס הנתונים ולשליפת התרעות מבסיס הנתונים.</w:t>
+      </w:r>
+    </w:p>
+    <w:p>
+      <w:pPr>
+        <w:rPr>
+          <w:rtl/>
+        </w:rPr>
+      </w:pPr>
+      <w:r>
+        <w:rPr>
+          <w:rFonts w:hint="cs"/>
+          <w:rtl/>
+        </w:rPr>
+        <w:t>המחלקה עושה שימוש ב-</w:t>
+      </w:r>
+      <w:r>
+        <w:t>NotificationTyps enum</w:t>
+      </w:r>
+      <w:r>
+        <w:rPr>
+          <w:rFonts w:hint="cs"/>
+          <w:rtl/>
+        </w:rPr>
+        <w:t xml:space="preserve"> המכיל את סוגי ההתרעות השונים, אשר מאוחסנים בבסיס הנתונים ע"פ המזהה המספרי שלהם. המתודות הסטאטיות במחלקה </w:t>
+      </w:r>
+      <w:r>
+        <w:t>Converter</w:t>
+      </w:r>
+      <w:r>
+        <w:rPr>
+          <w:rFonts w:hint="cs"/>
+          <w:rtl/>
+        </w:rPr>
+        <w:t xml:space="preserve"> משמשות להמרה בין אובייקט ההתרעה החיצוני (מ-</w:t>
+      </w:r>
+      <w:r>
+        <w:t>common</w:t>
+      </w:r>
+      <w:r>
+        <w:rPr>
+          <w:rFonts w:hint="cs"/>
+          <w:rtl/>
+        </w:rPr>
+        <w:t>) והפנימי (מה-</w:t>
+      </w:r>
+      <w:r>
+        <w:t>EntityFramework</w:t>
+      </w:r>
+      <w:r>
+        <w:rPr>
+          <w:rFonts w:hint="cs"/>
+          <w:rtl/>
+        </w:rPr>
+        <w:t>)</w:t>
+      </w:r>
+    </w:p>
+    <w:p>
+      <w:pPr>
+        <w:pStyle w:val="Heading4"/>
+        <w:rPr>
+          <w:rtl/>
+        </w:rPr>
+      </w:pPr>
+      <w:r>
+        <w:rPr>
+          <w:rFonts w:hint="cs"/>
+          <w:rtl/>
+        </w:rPr>
         <w:lastRenderedPageBreak/>
-        <w:t>public</w:t>
-      </w:r>
-      <w:r>
-        <w:rPr>
-          <w:rFonts w:ascii="Consolas" w:hAnsi="Consolas" w:cs="Consolas"/>
-          <w:color w:val="DCDCDC"/>
-          <w:sz w:val="19"/>
-          <w:szCs w:val="19"/>
-          <w:highlight w:val="black"/>
-        </w:rPr>
-        <w:t xml:space="preserve"> </w:t>
-      </w:r>
-      <w:r>
-        <w:rPr>
-          <w:rFonts w:ascii="Consolas" w:hAnsi="Consolas" w:cs="Consolas"/>
-          <w:color w:val="569CD6"/>
-          <w:sz w:val="19"/>
-          <w:szCs w:val="19"/>
-          <w:highlight w:val="black"/>
-        </w:rPr>
-        <w:t>int</w:t>
-      </w:r>
-      <w:r>
-        <w:rPr>
-          <w:rFonts w:ascii="Consolas" w:hAnsi="Consolas" w:cs="Consolas"/>
-          <w:color w:val="DCDCDC"/>
-          <w:sz w:val="19"/>
-          <w:szCs w:val="19"/>
-          <w:highlight w:val="black"/>
-        </w:rPr>
-        <w:t xml:space="preserve"> </w:t>
-      </w:r>
-      <w:r>
-        <w:rPr>
-          <w:rFonts w:ascii="Consolas" w:hAnsi="Consolas" w:cs="Consolas"/>
-          <w:color w:val="FFFFFF"/>
-          <w:sz w:val="19"/>
-          <w:szCs w:val="19"/>
-          <w:highlight w:val="black"/>
-        </w:rPr>
-        <w:t>GetAnswerRankingHistory</w:t>
-      </w:r>
-      <w:r>
-        <w:rPr>
-          <w:rFonts w:ascii="Consolas" w:hAnsi="Consolas" w:cs="Consolas"/>
-          <w:color w:val="DCDCDC"/>
-          <w:sz w:val="19"/>
-          <w:szCs w:val="19"/>
-          <w:highlight w:val="black"/>
-        </w:rPr>
-        <w:t>(</w:t>
-      </w:r>
-      <w:r>
-        <w:rPr>
-          <w:rFonts w:ascii="Consolas" w:hAnsi="Consolas" w:cs="Consolas"/>
-          <w:color w:val="569CD6"/>
-          <w:sz w:val="19"/>
-          <w:szCs w:val="19"/>
-          <w:highlight w:val="black"/>
-        </w:rPr>
-        <w:t>int</w:t>
-      </w:r>
-      <w:r>
-        <w:rPr>
-          <w:rFonts w:ascii="Consolas" w:hAnsi="Consolas" w:cs="Consolas"/>
-          <w:color w:val="DCDCDC"/>
-          <w:sz w:val="19"/>
-          <w:szCs w:val="19"/>
-          <w:highlight w:val="black"/>
-        </w:rPr>
-        <w:t xml:space="preserve"> </w:t>
-      </w:r>
-      <w:r>
-        <w:rPr>
-          <w:rFonts w:ascii="Consolas" w:hAnsi="Consolas" w:cs="Consolas"/>
-          <w:color w:val="FFFFFF"/>
-          <w:sz w:val="19"/>
-          <w:szCs w:val="19"/>
-          <w:highlight w:val="black"/>
-        </w:rPr>
-        <w:t>answerId</w:t>
-      </w:r>
-      <w:r>
-        <w:rPr>
-          <w:rFonts w:ascii="Consolas" w:hAnsi="Consolas" w:cs="Consolas"/>
-          <w:color w:val="DCDCDC"/>
-          <w:sz w:val="19"/>
-          <w:szCs w:val="19"/>
-          <w:highlight w:val="black"/>
-        </w:rPr>
-        <w:t xml:space="preserve">, </w:t>
-      </w:r>
-      <w:r>
-        <w:rPr>
-          <w:rFonts w:ascii="Consolas" w:hAnsi="Consolas" w:cs="Consolas"/>
-          <w:color w:val="569CD6"/>
-          <w:sz w:val="19"/>
-          <w:szCs w:val="19"/>
-          <w:highlight w:val="black"/>
-        </w:rPr>
-        <w:t>int</w:t>
-      </w:r>
-      <w:r>
-        <w:rPr>
-          <w:rFonts w:ascii="Consolas" w:hAnsi="Consolas" w:cs="Consolas"/>
-          <w:color w:val="DCDCDC"/>
-          <w:sz w:val="19"/>
-          <w:szCs w:val="19"/>
-          <w:highlight w:val="black"/>
-        </w:rPr>
-        <w:t xml:space="preserve"> </w:t>
-      </w:r>
-      <w:r>
-        <w:rPr>
-          <w:rFonts w:ascii="Consolas" w:hAnsi="Consolas" w:cs="Consolas"/>
-          <w:color w:val="FFFFFF"/>
-          <w:sz w:val="19"/>
-          <w:szCs w:val="19"/>
-          <w:highlight w:val="black"/>
-        </w:rPr>
-        <w:t>userId</w:t>
-      </w:r>
-      <w:r>
-        <w:rPr>
-          <w:rFonts w:ascii="Consolas" w:hAnsi="Consolas" w:cs="Consolas"/>
-          <w:color w:val="DCDCDC"/>
-          <w:sz w:val="19"/>
-          <w:szCs w:val="19"/>
-          <w:highlight w:val="black"/>
-        </w:rPr>
-        <w:t>)</w:t>
-      </w:r>
-    </w:p>
-    <w:p>
-      <w:pPr>
-        <w:bidi w:val="0"/>
-      </w:pPr>
-      <w:r>
-        <w:rPr>
-          <w:rFonts w:ascii="Consolas" w:hAnsi="Consolas" w:cs="Consolas"/>
-          <w:color w:val="DCDCDC"/>
-          <w:sz w:val="19"/>
-          <w:szCs w:val="19"/>
-          <w:highlight w:val="black"/>
-        </w:rPr>
-        <w:t xml:space="preserve"> </w:t>
-      </w:r>
-    </w:p>
-    <w:p>
-      <w:pPr>
-        <w:pStyle w:val="Heading3"/>
-        <w:rPr>
-          <w:rFonts w:hint="cs"/>
-          <w:rtl/>
-        </w:rPr>
-      </w:pPr>
-      <w:r>
-        <w:rPr>
-          <w:rFonts w:hint="cs"/>
-          <w:rtl/>
-        </w:rPr>
-        <w:t xml:space="preserve">שירותי התרעות </w:t>
-      </w:r>
-      <w:r>
-        <w:t>Notifications</w:t>
-      </w:r>
-    </w:p>
-    <w:p>
-      <w:pPr>
-        <w:rPr>
-          <w:rFonts w:hint="cs"/>
-          <w:rtl/>
-        </w:rPr>
-      </w:pPr>
-      <w:r>
-        <w:rPr>
-          <w:rFonts w:hint="cs"/>
-          <w:rtl/>
-        </w:rPr>
-        <w:t>מחלקה זו משמשת לטיפול בנושא ההתרעות. היא מכילה מתודות לשמירה של התרעות לבסיס הנתונים ולשליפת התרעות מבסיס הנתונים.</w:t>
-      </w:r>
-    </w:p>
-    <w:p>
-      <w:pPr>
-        <w:rPr>
-          <w:rFonts w:hint="cs"/>
-          <w:rtl/>
-        </w:rPr>
-      </w:pPr>
-      <w:r>
-        <w:rPr>
-          <w:rFonts w:hint="cs"/>
-          <w:rtl/>
-        </w:rPr>
-        <w:t>המחלקה עושה שימוש ב-</w:t>
-      </w:r>
-      <w:r>
-        <w:t>NotificationTyps enum</w:t>
-      </w:r>
-      <w:r>
-        <w:rPr>
-          <w:rFonts w:hint="cs"/>
-          <w:rtl/>
-        </w:rPr>
-        <w:t xml:space="preserve"> המכיל את סוגי ההתרעות השונים, אשר מאוחסנים בבסיס הנתונים ע"פ המזהה המספרי שלהם. המתודות הסטאטיות במחלקה </w:t>
-      </w:r>
-      <w:r>
-        <w:t>Converter</w:t>
-      </w:r>
-      <w:r>
-        <w:rPr>
-          <w:rFonts w:hint="cs"/>
-          <w:rtl/>
-        </w:rPr>
-        <w:t xml:space="preserve"> משמשות להמרה בין אובייקט ההתרעה החיצוני (מ-</w:t>
-      </w:r>
-      <w:r>
-        <w:t>common</w:t>
-      </w:r>
-      <w:r>
-        <w:rPr>
-          <w:rFonts w:hint="cs"/>
-          <w:rtl/>
-        </w:rPr>
-        <w:t>) והפנימי (מה-</w:t>
-      </w:r>
-      <w:r>
-        <w:t>EntityFramework</w:t>
-      </w:r>
-      <w:r>
-        <w:rPr>
-          <w:rFonts w:hint="cs"/>
-          <w:rtl/>
-        </w:rPr>
-        <w:t>)</w:t>
-      </w:r>
-    </w:p>
-    <w:p>
-      <w:pPr>
-        <w:pStyle w:val="Heading4"/>
-        <w:rPr>
-          <w:rFonts w:hint="cs"/>
-          <w:rtl/>
-        </w:rPr>
-      </w:pPr>
-      <w:r>
-        <w:rPr>
-          <w:rFonts w:hint="cs"/>
-          <w:rtl/>
-        </w:rPr>
         <w:t>שמור התרעה חדשה</w:t>
       </w:r>
     </w:p>
     <w:p>
       <w:pPr>
         <w:rPr>
-          <w:rFonts w:hint="cs"/>
           <w:rtl/>
         </w:rPr>
       </w:pPr>
@@ -5061,7 +5379,7 @@
         <w:adjustRightInd w:val="0"/>
         <w:spacing w:after="0" w:line="240" w:lineRule="auto"/>
         <w:rPr>
-          <w:rFonts w:ascii="Consolas" w:hAnsi="Consolas" w:cs="Consolas" w:hint="cs"/>
+          <w:rFonts w:ascii="Consolas" w:hAnsi="Consolas" w:cs="Consolas"/>
           <w:color w:val="DCDCDC"/>
           <w:sz w:val="19"/>
           <w:szCs w:val="19"/>
@@ -5074,7 +5392,6 @@
       <w:pPr>
         <w:pStyle w:val="Heading4"/>
         <w:rPr>
-          <w:rFonts w:hint="cs"/>
           <w:rtl/>
         </w:rPr>
       </w:pPr>
@@ -5093,7 +5410,6 @@
         <w:adjustRightInd w:val="0"/>
         <w:spacing w:after="0" w:line="240" w:lineRule="auto"/>
         <w:rPr>
-          <w:rFonts w:hint="cs"/>
           <w:rtl/>
         </w:rPr>
       </w:pPr>
@@ -5302,17 +5618,16 @@
     <w:p>
       <w:pPr>
         <w:rPr>
-          <w:rFonts w:ascii="Consolas" w:hAnsi="Consolas" w:hint="cs"/>
-          <w:color w:val="DCDCDC"/>
-          <w:sz w:val="19"/>
-          <w:szCs w:val="19"/>
-        </w:rPr>
-      </w:pPr>
-    </w:p>
-    <w:p>
-      <w:pPr>
-        <w:rPr>
-          <w:rFonts w:hint="cs"/>
+          <w:rFonts w:ascii="Consolas" w:hAnsi="Consolas"/>
+          <w:color w:val="DCDCDC"/>
+          <w:sz w:val="19"/>
+          <w:szCs w:val="19"/>
+        </w:rPr>
+      </w:pPr>
+    </w:p>
+    <w:p>
+      <w:pPr>
+        <w:rPr>
           <w:rtl/>
         </w:rPr>
       </w:pPr>

</xml_diff>